<commit_message>
add surfaceFlinger learn file
</commit_message>
<xml_diff>
--- a/SurfaceFlinger/app-surfaceFlinger.docx
+++ b/SurfaceFlinger/app-surfaceFlinger.docx
@@ -4501,7 +4501,7 @@
           </mc:Choice>
           <mc:Fallback>
             <w:pict>
-              <v:shape id="_x0000_s1026" o:spid="_x0000_s1026" o:spt="202" type="#_x0000_t202" style="position:absolute;left:0pt;margin-left:9.4pt;margin-top:3.45pt;height:321.35pt;width:399.5pt;z-index:251660288;mso-width-relative:page;mso-height-relative:page;" fillcolor="#FFFFFF [3201]" filled="t" stroked="t" coordsize="21600,21600" o:gfxdata="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">
+              <v:shape id="_x0000_s1026" o:spid="_x0000_s1026" o:spt="202" type="#_x0000_t202" style="position:absolute;left:0pt;margin-left:9.4pt;margin-top:3.45pt;height:321.35pt;width:399.5pt;z-index:251660288;mso-width-relative:page;mso-height-relative:page;" fillcolor="#FFFFFF [3201]" filled="t" stroked="t" coordsize="21600,21600" o:gfxdata="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">
                 <v:fill on="t" focussize="0,0"/>
                 <v:stroke weight="0.5pt" color="#000000 [3204]" joinstyle="round"/>
                 <v:imagedata o:title=""/>
@@ -5342,16 +5342,7 @@
                                 <w:sz w:val="18"/>
                                 <w:szCs w:val="18"/>
                               </w:rPr>
-                              <w:t>s</w:t>
-                            </w:r>
-                            <w:r>
-                              <w:rPr>
-                                <w:rFonts w:hint="eastAsia"/>
-                                <w:color w:val="7030A0"/>
-                                <w:sz w:val="18"/>
-                                <w:szCs w:val="18"/>
-                              </w:rPr>
-                              <w:t>tatus_t DisplayEventReceiver::requestNextVsync() {</w:t>
+                              <w:t>status_t DisplayEventReceiver::requestNextVsync() {</w:t>
                             </w:r>
                           </w:p>
                           <w:p>
@@ -5765,7 +5756,7 @@
           </mc:Choice>
           <mc:Fallback>
             <w:pict>
-              <v:shape id="_x0000_s1026" o:spid="_x0000_s1026" o:spt="202" type="#_x0000_t202" style="position:absolute;left:0pt;margin-left:-1.6pt;margin-top:7.9pt;height:358.9pt;width:418.5pt;z-index:251661312;mso-width-relative:page;mso-height-relative:page;" fillcolor="#FFFFFF [3201]" filled="t" stroked="t" coordsize="21600,21600" o:gfxdata="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">
+              <v:shape id="_x0000_s1026" o:spid="_x0000_s1026" o:spt="202" type="#_x0000_t202" style="position:absolute;left:0pt;margin-left:-1.6pt;margin-top:7.9pt;height:358.9pt;width:418.5pt;z-index:251661312;mso-width-relative:page;mso-height-relative:page;" fillcolor="#FFFFFF [3201]" filled="t" stroked="t" coordsize="21600,21600" o:gfxdata="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">
                 <v:fill on="t" focussize="0,0"/>
                 <v:stroke weight="0.5pt" color="#000000 [3204]" joinstyle="round"/>
                 <v:imagedata o:title=""/>
@@ -5789,16 +5780,7 @@
                           <w:sz w:val="18"/>
                           <w:szCs w:val="18"/>
                         </w:rPr>
-                        <w:t>s</w:t>
-                      </w:r>
-                      <w:r>
-                        <w:rPr>
-                          <w:rFonts w:hint="eastAsia"/>
-                          <w:color w:val="7030A0"/>
-                          <w:sz w:val="18"/>
-                          <w:szCs w:val="18"/>
-                        </w:rPr>
-                        <w:t>tatus_t DisplayEventReceiver::requestNextVsync() {</w:t>
+                        <w:t>status_t DisplayEventReceiver::requestNextVsync() {</w:t>
                       </w:r>
                     </w:p>
                     <w:p>
@@ -6508,6 +6490,253 @@
     </w:p>
     <w:p>
       <w:pPr>
+        <w:widowControl w:val="0"/>
+        <w:numPr>
+          <w:numId w:val="0"/>
+        </w:numPr>
+        <w:jc w:val="both"/>
+        <w:rPr>
+          <w:rFonts w:hint="eastAsia"/>
+          <w:lang w:val="en-US" w:eastAsia="zh-CN"/>
+        </w:rPr>
+      </w:pPr>
+    </w:p>
+    <w:p>
+      <w:pPr>
+        <w:widowControl w:val="0"/>
+        <w:numPr>
+          <w:numId w:val="0"/>
+        </w:numPr>
+        <w:jc w:val="both"/>
+        <w:rPr>
+          <w:rFonts w:hint="eastAsia"/>
+          <w:lang w:val="en-US" w:eastAsia="zh-CN"/>
+        </w:rPr>
+      </w:pPr>
+    </w:p>
+    <w:p>
+      <w:pPr>
+        <w:widowControl w:val="0"/>
+        <w:numPr>
+          <w:numId w:val="0"/>
+        </w:numPr>
+        <w:jc w:val="both"/>
+        <w:rPr>
+          <w:rFonts w:hint="eastAsia"/>
+          <w:lang w:val="en-US" w:eastAsia="zh-CN"/>
+        </w:rPr>
+      </w:pPr>
+    </w:p>
+    <w:p>
+      <w:pPr>
+        <w:widowControl w:val="0"/>
+        <w:numPr>
+          <w:numId w:val="0"/>
+        </w:numPr>
+        <w:jc w:val="both"/>
+        <w:rPr>
+          <w:rFonts w:hint="eastAsia"/>
+          <w:lang w:val="en-US" w:eastAsia="zh-CN"/>
+        </w:rPr>
+      </w:pPr>
+    </w:p>
+    <w:p>
+      <w:pPr>
+        <w:widowControl w:val="0"/>
+        <w:numPr>
+          <w:numId w:val="0"/>
+        </w:numPr>
+        <w:jc w:val="both"/>
+        <w:rPr>
+          <w:rFonts w:hint="eastAsia"/>
+          <w:lang w:val="en-US" w:eastAsia="zh-CN"/>
+        </w:rPr>
+      </w:pPr>
+    </w:p>
+    <w:p>
+      <w:pPr>
+        <w:widowControl w:val="0"/>
+        <w:numPr>
+          <w:numId w:val="0"/>
+        </w:numPr>
+        <w:jc w:val="both"/>
+        <w:rPr>
+          <w:rFonts w:hint="eastAsia"/>
+          <w:lang w:val="en-US" w:eastAsia="zh-CN"/>
+        </w:rPr>
+      </w:pPr>
+    </w:p>
+    <w:p>
+      <w:pPr>
+        <w:widowControl w:val="0"/>
+        <w:numPr>
+          <w:numId w:val="0"/>
+        </w:numPr>
+        <w:jc w:val="both"/>
+        <w:rPr>
+          <w:rFonts w:hint="eastAsia"/>
+          <w:lang w:val="en-US" w:eastAsia="zh-CN"/>
+        </w:rPr>
+      </w:pPr>
+    </w:p>
+    <w:p>
+      <w:pPr>
+        <w:widowControl w:val="0"/>
+        <w:numPr>
+          <w:numId w:val="0"/>
+        </w:numPr>
+        <w:jc w:val="both"/>
+        <w:rPr>
+          <w:rFonts w:hint="eastAsia"/>
+          <w:lang w:val="en-US" w:eastAsia="zh-CN"/>
+        </w:rPr>
+      </w:pPr>
+    </w:p>
+    <w:p>
+      <w:pPr>
+        <w:widowControl w:val="0"/>
+        <w:numPr>
+          <w:numId w:val="0"/>
+        </w:numPr>
+        <w:jc w:val="both"/>
+        <w:rPr>
+          <w:rFonts w:hint="eastAsia"/>
+          <w:lang w:val="en-US" w:eastAsia="zh-CN"/>
+        </w:rPr>
+      </w:pPr>
+    </w:p>
+    <w:p>
+      <w:pPr>
+        <w:widowControl w:val="0"/>
+        <w:numPr>
+          <w:numId w:val="0"/>
+        </w:numPr>
+        <w:jc w:val="both"/>
+        <w:rPr>
+          <w:rFonts w:hint="eastAsia"/>
+          <w:lang w:val="en-US" w:eastAsia="zh-CN"/>
+        </w:rPr>
+      </w:pPr>
+    </w:p>
+    <w:p>
+      <w:pPr>
+        <w:widowControl w:val="0"/>
+        <w:numPr>
+          <w:numId w:val="0"/>
+        </w:numPr>
+        <w:jc w:val="both"/>
+        <w:rPr>
+          <w:rFonts w:hint="eastAsia"/>
+          <w:lang w:val="en-US" w:eastAsia="zh-CN"/>
+        </w:rPr>
+      </w:pPr>
+    </w:p>
+    <w:p>
+      <w:pPr>
+        <w:widowControl w:val="0"/>
+        <w:numPr>
+          <w:numId w:val="0"/>
+        </w:numPr>
+        <w:jc w:val="both"/>
+        <w:rPr>
+          <w:rFonts w:hint="eastAsia"/>
+          <w:lang w:val="en-US" w:eastAsia="zh-CN"/>
+        </w:rPr>
+      </w:pPr>
+    </w:p>
+    <w:p>
+      <w:pPr>
+        <w:widowControl w:val="0"/>
+        <w:numPr>
+          <w:numId w:val="0"/>
+        </w:numPr>
+        <w:jc w:val="both"/>
+        <w:rPr>
+          <w:rFonts w:hint="eastAsia"/>
+          <w:lang w:val="en-US" w:eastAsia="zh-CN"/>
+        </w:rPr>
+      </w:pPr>
+    </w:p>
+    <w:p>
+      <w:pPr>
+        <w:widowControl w:val="0"/>
+        <w:numPr>
+          <w:numId w:val="0"/>
+        </w:numPr>
+        <w:jc w:val="both"/>
+        <w:rPr>
+          <w:rFonts w:hint="eastAsia"/>
+          <w:lang w:val="en-US" w:eastAsia="zh-CN"/>
+        </w:rPr>
+      </w:pPr>
+    </w:p>
+    <w:p>
+      <w:pPr>
+        <w:widowControl w:val="0"/>
+        <w:numPr>
+          <w:numId w:val="0"/>
+        </w:numPr>
+        <w:jc w:val="both"/>
+        <w:rPr>
+          <w:rFonts w:hint="eastAsia"/>
+          <w:lang w:val="en-US" w:eastAsia="zh-CN"/>
+        </w:rPr>
+      </w:pPr>
+    </w:p>
+    <w:p>
+      <w:pPr>
+        <w:widowControl w:val="0"/>
+        <w:numPr>
+          <w:numId w:val="0"/>
+        </w:numPr>
+        <w:jc w:val="both"/>
+        <w:rPr>
+          <w:rFonts w:hint="eastAsia"/>
+          <w:lang w:val="en-US" w:eastAsia="zh-CN"/>
+        </w:rPr>
+      </w:pPr>
+    </w:p>
+    <w:p>
+      <w:pPr>
+        <w:widowControl w:val="0"/>
+        <w:numPr>
+          <w:numId w:val="0"/>
+        </w:numPr>
+        <w:jc w:val="both"/>
+        <w:rPr>
+          <w:rFonts w:hint="eastAsia"/>
+          <w:lang w:val="en-US" w:eastAsia="zh-CN"/>
+        </w:rPr>
+      </w:pPr>
+    </w:p>
+    <w:p>
+      <w:pPr>
+        <w:widowControl w:val="0"/>
+        <w:numPr>
+          <w:numId w:val="0"/>
+        </w:numPr>
+        <w:jc w:val="both"/>
+        <w:rPr>
+          <w:rFonts w:hint="eastAsia"/>
+          <w:lang w:val="en-US" w:eastAsia="zh-CN"/>
+        </w:rPr>
+      </w:pPr>
+    </w:p>
+    <w:p>
+      <w:pPr>
+        <w:widowControl w:val="0"/>
+        <w:numPr>
+          <w:numId w:val="0"/>
+        </w:numPr>
+        <w:jc w:val="both"/>
+        <w:rPr>
+          <w:rFonts w:hint="eastAsia"/>
+          <w:lang w:val="en-US" w:eastAsia="zh-CN"/>
+        </w:rPr>
+      </w:pPr>
+    </w:p>
+    <w:p>
+      <w:pPr>
         <w:numPr>
           <w:ilvl w:val="0"/>
           <w:numId w:val="1"/>
@@ -6529,6 +6758,3023 @@
     <w:p>
       <w:pPr>
         <w:numPr>
+          <w:numId w:val="0"/>
+        </w:numPr>
+        <w:jc w:val="both"/>
+        <w:rPr>
+          <w:rFonts w:hint="eastAsia"/>
+          <w:lang w:val="en-US" w:eastAsia="zh-CN"/>
+        </w:rPr>
+      </w:pPr>
+      <w:r>
+        <w:rPr>
+          <w:rFonts w:hint="eastAsia"/>
+          <w:lang w:val="en-US" w:eastAsia="zh-CN"/>
+        </w:rPr>
+        <w:t xml:space="preserve"> 获取需要请求vsync的connection，向其发送vsync event。</w:t>
+      </w:r>
+    </w:p>
+    <w:p>
+      <w:pPr>
+        <w:numPr>
+          <w:numId w:val="0"/>
+        </w:numPr>
+        <w:jc w:val="both"/>
+        <w:rPr>
+          <w:rFonts w:hint="eastAsia"/>
+          <w:lang w:val="en-US" w:eastAsia="zh-CN"/>
+        </w:rPr>
+      </w:pPr>
+      <w:r>
+        <w:rPr>
+          <w:sz w:val="21"/>
+        </w:rPr>
+        <mc:AlternateContent>
+          <mc:Choice Requires="wps">
+            <w:drawing>
+              <wp:anchor distT="0" distB="0" distL="114300" distR="114300" simplePos="0" relativeHeight="251664384" behindDoc="0" locked="0" layoutInCell="1" allowOverlap="1">
+                <wp:simplePos x="0" y="0"/>
+                <wp:positionH relativeFrom="column">
+                  <wp:posOffset>-33020</wp:posOffset>
+                </wp:positionH>
+                <wp:positionV relativeFrom="paragraph">
+                  <wp:posOffset>40640</wp:posOffset>
+                </wp:positionV>
+                <wp:extent cx="5372100" cy="2985135"/>
+                <wp:effectExtent l="4445" t="4445" r="14605" b="20320"/>
+                <wp:wrapNone/>
+                <wp:docPr id="11" name="文本框 11"/>
+                <wp:cNvGraphicFramePr/>
+                <a:graphic xmlns:a="http://schemas.openxmlformats.org/drawingml/2006/main">
+                  <a:graphicData uri="http://schemas.microsoft.com/office/word/2010/wordprocessingShape">
+                    <wps:wsp>
+                      <wps:cNvSpPr txBox="1"/>
+                      <wps:spPr>
+                        <a:xfrm>
+                          <a:off x="1109980" y="1350010"/>
+                          <a:ext cx="5372100" cy="2985135"/>
+                        </a:xfrm>
+                        <a:prstGeom prst="rect">
+                          <a:avLst/>
+                        </a:prstGeom>
+                        <a:solidFill>
+                          <a:schemeClr val="lt1"/>
+                        </a:solidFill>
+                        <a:ln w="6350">
+                          <a:solidFill>
+                            <a:prstClr val="black"/>
+                          </a:solidFill>
+                        </a:ln>
+                      </wps:spPr>
+                      <wps:style>
+                        <a:lnRef idx="0">
+                          <a:schemeClr val="accent1"/>
+                        </a:lnRef>
+                        <a:fillRef idx="0">
+                          <a:schemeClr val="accent1"/>
+                        </a:fillRef>
+                        <a:effectRef idx="0">
+                          <a:schemeClr val="accent1"/>
+                        </a:effectRef>
+                        <a:fontRef idx="minor">
+                          <a:schemeClr val="dk1"/>
+                        </a:fontRef>
+                      </wps:style>
+                      <wps:txbx>
+                        <w:txbxContent>
+                          <w:p>
+                            <w:pPr>
+                              <w:ind w:left="1260" w:leftChars="0" w:firstLine="420" w:firstLineChars="0"/>
+                              <w:rPr>
+                                <w:rFonts w:hint="eastAsia"/>
+                                <w:color w:val="7030A0"/>
+                                <w:sz w:val="18"/>
+                                <w:szCs w:val="18"/>
+                              </w:rPr>
+                            </w:pPr>
+                            <w:r>
+                              <w:rPr>
+                                <w:rFonts w:hint="eastAsia"/>
+                                <w:color w:val="7030A0"/>
+                                <w:sz w:val="18"/>
+                                <w:szCs w:val="18"/>
+                              </w:rPr>
+                              <w:t>bool EventThread::threadLoop() {</w:t>
+                            </w:r>
+                          </w:p>
+                          <w:p>
+                            <w:pPr>
+                              <w:ind w:left="1260" w:leftChars="0" w:firstLine="420" w:firstLineChars="0"/>
+                              <w:rPr>
+                                <w:rFonts w:hint="eastAsia"/>
+                                <w:color w:val="7030A0"/>
+                                <w:sz w:val="18"/>
+                                <w:szCs w:val="18"/>
+                              </w:rPr>
+                            </w:pPr>
+                            <w:r>
+                              <w:rPr>
+                                <w:rFonts w:hint="eastAsia"/>
+                                <w:color w:val="7030A0"/>
+                                <w:sz w:val="18"/>
+                                <w:szCs w:val="18"/>
+                              </w:rPr>
+                              <w:t xml:space="preserve">    DisplayEventReceiver::Event event;</w:t>
+                            </w:r>
+                          </w:p>
+                          <w:p>
+                            <w:pPr>
+                              <w:ind w:left="1260" w:leftChars="0" w:firstLine="420" w:firstLineChars="0"/>
+                              <w:rPr>
+                                <w:rFonts w:hint="eastAsia"/>
+                                <w:color w:val="7030A0"/>
+                                <w:sz w:val="18"/>
+                                <w:szCs w:val="18"/>
+                              </w:rPr>
+                            </w:pPr>
+                            <w:r>
+                              <w:rPr>
+                                <w:rFonts w:hint="eastAsia"/>
+                                <w:color w:val="7030A0"/>
+                                <w:sz w:val="18"/>
+                                <w:szCs w:val="18"/>
+                              </w:rPr>
+                              <w:t xml:space="preserve">    Vector&lt; sp&lt;EventThread::Connection&gt; &gt; signalConnections;</w:t>
+                            </w:r>
+                          </w:p>
+                          <w:p>
+                            <w:pPr>
+                              <w:ind w:left="1260" w:leftChars="0" w:firstLine="420" w:firstLineChars="0"/>
+                              <w:rPr>
+                                <w:rFonts w:hint="eastAsia" w:eastAsiaTheme="minorEastAsia"/>
+                                <w:b/>
+                                <w:bCs/>
+                                <w:color w:val="00B050"/>
+                                <w:sz w:val="18"/>
+                                <w:szCs w:val="18"/>
+                                <w:lang w:val="en-US" w:eastAsia="zh-CN"/>
+                              </w:rPr>
+                            </w:pPr>
+                            <w:r>
+                              <w:rPr>
+                                <w:rFonts w:hint="eastAsia"/>
+                                <w:color w:val="7030A0"/>
+                                <w:sz w:val="18"/>
+                                <w:szCs w:val="18"/>
+                                <w:lang w:val="en-US" w:eastAsia="zh-CN"/>
+                              </w:rPr>
+                              <w:t xml:space="preserve"> </w:t>
+                            </w:r>
+                            <w:r>
+                              <w:rPr>
+                                <w:rFonts w:hint="eastAsia"/>
+                                <w:b/>
+                                <w:bCs/>
+                                <w:color w:val="00B050"/>
+                                <w:sz w:val="18"/>
+                                <w:szCs w:val="18"/>
+                                <w:lang w:val="en-US" w:eastAsia="zh-CN"/>
+                              </w:rPr>
+                              <w:t>//通过</w:t>
+                            </w:r>
+                            <w:r>
+                              <w:rPr>
+                                <w:rFonts w:hint="eastAsia"/>
+                                <w:b/>
+                                <w:bCs/>
+                                <w:color w:val="00B050"/>
+                                <w:sz w:val="18"/>
+                                <w:szCs w:val="18"/>
+                              </w:rPr>
+                              <w:t>waitForEvent</w:t>
+                            </w:r>
+                            <w:r>
+                              <w:rPr>
+                                <w:rFonts w:hint="eastAsia"/>
+                                <w:b/>
+                                <w:bCs/>
+                                <w:color w:val="00B050"/>
+                                <w:sz w:val="18"/>
+                                <w:szCs w:val="18"/>
+                                <w:lang w:eastAsia="zh-CN"/>
+                              </w:rPr>
+                              <w:t>函数来生成需要发送</w:t>
+                            </w:r>
+                            <w:r>
+                              <w:rPr>
+                                <w:rFonts w:hint="eastAsia"/>
+                                <w:b/>
+                                <w:bCs/>
+                                <w:color w:val="00B050"/>
+                                <w:sz w:val="18"/>
+                                <w:szCs w:val="18"/>
+                                <w:lang w:val="en-US" w:eastAsia="zh-CN"/>
+                              </w:rPr>
+                              <w:t>vsync信号的app connect进行发送event</w:t>
+                            </w:r>
+                          </w:p>
+                          <w:p>
+                            <w:pPr>
+                              <w:ind w:left="1260" w:leftChars="0" w:firstLine="420" w:firstLineChars="0"/>
+                              <w:rPr>
+                                <w:rFonts w:hint="eastAsia"/>
+                                <w:color w:val="7030A0"/>
+                                <w:sz w:val="18"/>
+                                <w:szCs w:val="18"/>
+                              </w:rPr>
+                            </w:pPr>
+                            <w:r>
+                              <w:rPr>
+                                <w:rFonts w:hint="eastAsia"/>
+                                <w:color w:val="7030A0"/>
+                                <w:sz w:val="18"/>
+                                <w:szCs w:val="18"/>
+                              </w:rPr>
+                              <w:t xml:space="preserve">   </w:t>
+                            </w:r>
+                            <w:r>
+                              <w:rPr>
+                                <w:rFonts w:hint="eastAsia"/>
+                                <w:color w:val="FF0000"/>
+                                <w:sz w:val="18"/>
+                                <w:szCs w:val="18"/>
+                              </w:rPr>
+                              <w:t xml:space="preserve"> signalConnections = waitForEvent(&amp;event);</w:t>
+                            </w:r>
+                          </w:p>
+                          <w:p>
+                            <w:pPr>
+                              <w:ind w:left="1260" w:leftChars="0" w:firstLine="420" w:firstLineChars="0"/>
+                              <w:rPr>
+                                <w:rFonts w:hint="eastAsia"/>
+                                <w:color w:val="00B050"/>
+                                <w:sz w:val="18"/>
+                                <w:szCs w:val="18"/>
+                                <w:lang w:val="en-US" w:eastAsia="zh-CN"/>
+                              </w:rPr>
+                            </w:pPr>
+                            <w:r>
+                              <w:rPr>
+                                <w:rFonts w:hint="eastAsia"/>
+                                <w:color w:val="7030A0"/>
+                                <w:sz w:val="18"/>
+                                <w:szCs w:val="18"/>
+                              </w:rPr>
+                              <w:t xml:space="preserve">    // dispatch events to listeners...</w:t>
+                            </w:r>
+                          </w:p>
+                          <w:p>
+                            <w:pPr>
+                              <w:ind w:left="1260" w:leftChars="0" w:firstLine="420" w:firstLineChars="0"/>
+                              <w:rPr>
+                                <w:rFonts w:hint="eastAsia"/>
+                                <w:color w:val="7030A0"/>
+                                <w:sz w:val="18"/>
+                                <w:szCs w:val="18"/>
+                              </w:rPr>
+                            </w:pPr>
+                            <w:r>
+                              <w:rPr>
+                                <w:rFonts w:hint="eastAsia"/>
+                                <w:color w:val="7030A0"/>
+                                <w:sz w:val="18"/>
+                                <w:szCs w:val="18"/>
+                              </w:rPr>
+                              <w:t xml:space="preserve">    const size_t count = signalConnections.size();</w:t>
+                            </w:r>
+                          </w:p>
+                          <w:p>
+                            <w:pPr>
+                              <w:ind w:left="1260" w:leftChars="0" w:firstLine="420" w:firstLineChars="0"/>
+                              <w:rPr>
+                                <w:rFonts w:hint="eastAsia"/>
+                                <w:color w:val="7030A0"/>
+                                <w:sz w:val="18"/>
+                                <w:szCs w:val="18"/>
+                              </w:rPr>
+                            </w:pPr>
+                            <w:r>
+                              <w:rPr>
+                                <w:rFonts w:hint="eastAsia"/>
+                                <w:color w:val="7030A0"/>
+                                <w:sz w:val="18"/>
+                                <w:szCs w:val="18"/>
+                              </w:rPr>
+                              <w:t xml:space="preserve">    for (size_t i=0 ; i&lt;count ; i++) {</w:t>
+                            </w:r>
+                          </w:p>
+                          <w:p>
+                            <w:pPr>
+                              <w:ind w:left="1260" w:leftChars="0" w:firstLine="420" w:firstLineChars="0"/>
+                              <w:rPr>
+                                <w:rFonts w:hint="eastAsia"/>
+                                <w:color w:val="7030A0"/>
+                                <w:sz w:val="18"/>
+                                <w:szCs w:val="18"/>
+                              </w:rPr>
+                            </w:pPr>
+                            <w:r>
+                              <w:rPr>
+                                <w:rFonts w:hint="eastAsia"/>
+                                <w:color w:val="7030A0"/>
+                                <w:sz w:val="18"/>
+                                <w:szCs w:val="18"/>
+                              </w:rPr>
+                              <w:t xml:space="preserve">        const sp&lt;Connection&gt;&amp; conn(signalConnections[i]);</w:t>
+                            </w:r>
+                          </w:p>
+                          <w:p>
+                            <w:pPr>
+                              <w:ind w:left="1260" w:leftChars="0" w:firstLine="420" w:firstLineChars="0"/>
+                              <w:rPr>
+                                <w:rFonts w:hint="eastAsia"/>
+                                <w:color w:val="FF0000"/>
+                                <w:sz w:val="18"/>
+                                <w:szCs w:val="18"/>
+                              </w:rPr>
+                            </w:pPr>
+                            <w:r>
+                              <w:rPr>
+                                <w:rFonts w:hint="eastAsia"/>
+                                <w:color w:val="7030A0"/>
+                                <w:sz w:val="18"/>
+                                <w:szCs w:val="18"/>
+                              </w:rPr>
+                              <w:t xml:space="preserve">       </w:t>
+                            </w:r>
+                            <w:r>
+                              <w:rPr>
+                                <w:rFonts w:hint="eastAsia"/>
+                                <w:color w:val="FF0000"/>
+                                <w:sz w:val="18"/>
+                                <w:szCs w:val="18"/>
+                              </w:rPr>
+                              <w:t xml:space="preserve"> status_t err = conn-&gt;postEvent(event);</w:t>
+                            </w:r>
+                          </w:p>
+                          <w:p>
+                            <w:pPr>
+                              <w:ind w:left="1260" w:leftChars="0" w:firstLine="420" w:firstLineChars="0"/>
+                              <w:rPr>
+                                <w:rFonts w:hint="eastAsia"/>
+                                <w:color w:val="7030A0"/>
+                                <w:sz w:val="18"/>
+                                <w:szCs w:val="18"/>
+                              </w:rPr>
+                            </w:pPr>
+                            <w:r>
+                              <w:rPr>
+                                <w:rFonts w:hint="eastAsia"/>
+                                <w:color w:val="7030A0"/>
+                                <w:sz w:val="18"/>
+                                <w:szCs w:val="18"/>
+                              </w:rPr>
+                              <w:t xml:space="preserve">    }</w:t>
+                            </w:r>
+                          </w:p>
+                          <w:p>
+                            <w:pPr>
+                              <w:ind w:left="1260" w:leftChars="0" w:firstLine="420" w:firstLineChars="0"/>
+                              <w:rPr>
+                                <w:rFonts w:hint="eastAsia" w:eastAsiaTheme="minorEastAsia"/>
+                                <w:color w:val="7030A0"/>
+                                <w:sz w:val="18"/>
+                                <w:szCs w:val="18"/>
+                                <w:lang w:val="en-US" w:eastAsia="zh-CN"/>
+                              </w:rPr>
+                            </w:pPr>
+                            <w:r>
+                              <w:rPr>
+                                <w:rFonts w:hint="eastAsia"/>
+                                <w:color w:val="7030A0"/>
+                                <w:sz w:val="18"/>
+                                <w:szCs w:val="18"/>
+                                <w:lang w:val="en-US" w:eastAsia="zh-CN"/>
+                              </w:rPr>
+                              <w:t xml:space="preserve">   </w:t>
+                            </w:r>
+                            <w:r>
+                              <w:rPr>
+                                <w:rFonts w:hint="eastAsia"/>
+                                <w:b/>
+                                <w:bCs/>
+                                <w:color w:val="00B050"/>
+                                <w:sz w:val="18"/>
+                                <w:szCs w:val="18"/>
+                                <w:lang w:val="en-US" w:eastAsia="zh-CN"/>
+                              </w:rPr>
+                              <w:t xml:space="preserve"> //说明该线程循环做上面的事情</w:t>
+                            </w:r>
+                          </w:p>
+                          <w:p>
+                            <w:pPr>
+                              <w:ind w:left="1260" w:leftChars="0" w:firstLine="420" w:firstLineChars="0"/>
+                              <w:rPr>
+                                <w:rFonts w:hint="eastAsia"/>
+                                <w:color w:val="FF0000"/>
+                                <w:sz w:val="18"/>
+                                <w:szCs w:val="18"/>
+                              </w:rPr>
+                            </w:pPr>
+                            <w:r>
+                              <w:rPr>
+                                <w:rFonts w:hint="eastAsia"/>
+                                <w:color w:val="7030A0"/>
+                                <w:sz w:val="18"/>
+                                <w:szCs w:val="18"/>
+                              </w:rPr>
+                              <w:t xml:space="preserve">   </w:t>
+                            </w:r>
+                            <w:r>
+                              <w:rPr>
+                                <w:rFonts w:hint="eastAsia"/>
+                                <w:color w:val="FF0000"/>
+                                <w:sz w:val="18"/>
+                                <w:szCs w:val="18"/>
+                              </w:rPr>
+                              <w:t xml:space="preserve"> return true;</w:t>
+                            </w:r>
+                          </w:p>
+                          <w:p>
+                            <w:pPr>
+                              <w:ind w:left="1260" w:leftChars="0" w:firstLine="420" w:firstLineChars="0"/>
+                              <w:rPr>
+                                <w:color w:val="7030A0"/>
+                                <w:sz w:val="18"/>
+                                <w:szCs w:val="18"/>
+                              </w:rPr>
+                            </w:pPr>
+                            <w:r>
+                              <w:rPr>
+                                <w:rFonts w:hint="eastAsia"/>
+                                <w:color w:val="7030A0"/>
+                                <w:sz w:val="18"/>
+                                <w:szCs w:val="18"/>
+                              </w:rPr>
+                              <w:t>}</w:t>
+                            </w:r>
+                          </w:p>
+                        </w:txbxContent>
+                      </wps:txbx>
+                      <wps:bodyPr rot="0" spcFirstLastPara="0" vertOverflow="overflow" horzOverflow="overflow" vert="horz" wrap="square" lIns="91440" tIns="45720" rIns="91440" bIns="45720" numCol="1" spcCol="0" rtlCol="0" fromWordArt="0" anchor="t" anchorCtr="0" forceAA="0" compatLnSpc="1">
+                        <a:noAutofit/>
+                      </wps:bodyPr>
+                    </wps:wsp>
+                  </a:graphicData>
+                </a:graphic>
+              </wp:anchor>
+            </w:drawing>
+          </mc:Choice>
+          <mc:Fallback>
+            <w:pict>
+              <v:shape id="_x0000_s1026" o:spid="_x0000_s1026" o:spt="202" type="#_x0000_t202" style="position:absolute;left:0pt;margin-left:-2.6pt;margin-top:3.2pt;height:235.05pt;width:423pt;z-index:251664384;mso-width-relative:page;mso-height-relative:page;" fillcolor="#FFFFFF [3201]" filled="t" stroked="t" coordsize="21600,21600" o:gfxdata="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">
+                <v:fill on="t" focussize="0,0"/>
+                <v:stroke weight="0.5pt" color="#000000 [3204]" joinstyle="round"/>
+                <v:imagedata o:title=""/>
+                <o:lock v:ext="edit" aspectratio="f"/>
+                <v:textbox>
+                  <w:txbxContent>
+                    <w:p>
+                      <w:pPr>
+                        <w:ind w:left="1260" w:leftChars="0" w:firstLine="420" w:firstLineChars="0"/>
+                        <w:rPr>
+                          <w:rFonts w:hint="eastAsia"/>
+                          <w:color w:val="7030A0"/>
+                          <w:sz w:val="18"/>
+                          <w:szCs w:val="18"/>
+                        </w:rPr>
+                      </w:pPr>
+                      <w:r>
+                        <w:rPr>
+                          <w:rFonts w:hint="eastAsia"/>
+                          <w:color w:val="7030A0"/>
+                          <w:sz w:val="18"/>
+                          <w:szCs w:val="18"/>
+                        </w:rPr>
+                        <w:t>bool EventThread::threadLoop() {</w:t>
+                      </w:r>
+                    </w:p>
+                    <w:p>
+                      <w:pPr>
+                        <w:ind w:left="1260" w:leftChars="0" w:firstLine="420" w:firstLineChars="0"/>
+                        <w:rPr>
+                          <w:rFonts w:hint="eastAsia"/>
+                          <w:color w:val="7030A0"/>
+                          <w:sz w:val="18"/>
+                          <w:szCs w:val="18"/>
+                        </w:rPr>
+                      </w:pPr>
+                      <w:r>
+                        <w:rPr>
+                          <w:rFonts w:hint="eastAsia"/>
+                          <w:color w:val="7030A0"/>
+                          <w:sz w:val="18"/>
+                          <w:szCs w:val="18"/>
+                        </w:rPr>
+                        <w:t xml:space="preserve">    DisplayEventReceiver::Event event;</w:t>
+                      </w:r>
+                    </w:p>
+                    <w:p>
+                      <w:pPr>
+                        <w:ind w:left="1260" w:leftChars="0" w:firstLine="420" w:firstLineChars="0"/>
+                        <w:rPr>
+                          <w:rFonts w:hint="eastAsia"/>
+                          <w:color w:val="7030A0"/>
+                          <w:sz w:val="18"/>
+                          <w:szCs w:val="18"/>
+                        </w:rPr>
+                      </w:pPr>
+                      <w:r>
+                        <w:rPr>
+                          <w:rFonts w:hint="eastAsia"/>
+                          <w:color w:val="7030A0"/>
+                          <w:sz w:val="18"/>
+                          <w:szCs w:val="18"/>
+                        </w:rPr>
+                        <w:t xml:space="preserve">    Vector&lt; sp&lt;EventThread::Connection&gt; &gt; signalConnections;</w:t>
+                      </w:r>
+                    </w:p>
+                    <w:p>
+                      <w:pPr>
+                        <w:ind w:left="1260" w:leftChars="0" w:firstLine="420" w:firstLineChars="0"/>
+                        <w:rPr>
+                          <w:rFonts w:hint="eastAsia" w:eastAsiaTheme="minorEastAsia"/>
+                          <w:b/>
+                          <w:bCs/>
+                          <w:color w:val="00B050"/>
+                          <w:sz w:val="18"/>
+                          <w:szCs w:val="18"/>
+                          <w:lang w:val="en-US" w:eastAsia="zh-CN"/>
+                        </w:rPr>
+                      </w:pPr>
+                      <w:r>
+                        <w:rPr>
+                          <w:rFonts w:hint="eastAsia"/>
+                          <w:color w:val="7030A0"/>
+                          <w:sz w:val="18"/>
+                          <w:szCs w:val="18"/>
+                          <w:lang w:val="en-US" w:eastAsia="zh-CN"/>
+                        </w:rPr>
+                        <w:t xml:space="preserve"> </w:t>
+                      </w:r>
+                      <w:r>
+                        <w:rPr>
+                          <w:rFonts w:hint="eastAsia"/>
+                          <w:b/>
+                          <w:bCs/>
+                          <w:color w:val="00B050"/>
+                          <w:sz w:val="18"/>
+                          <w:szCs w:val="18"/>
+                          <w:lang w:val="en-US" w:eastAsia="zh-CN"/>
+                        </w:rPr>
+                        <w:t>//通过</w:t>
+                      </w:r>
+                      <w:r>
+                        <w:rPr>
+                          <w:rFonts w:hint="eastAsia"/>
+                          <w:b/>
+                          <w:bCs/>
+                          <w:color w:val="00B050"/>
+                          <w:sz w:val="18"/>
+                          <w:szCs w:val="18"/>
+                        </w:rPr>
+                        <w:t>waitForEvent</w:t>
+                      </w:r>
+                      <w:r>
+                        <w:rPr>
+                          <w:rFonts w:hint="eastAsia"/>
+                          <w:b/>
+                          <w:bCs/>
+                          <w:color w:val="00B050"/>
+                          <w:sz w:val="18"/>
+                          <w:szCs w:val="18"/>
+                          <w:lang w:eastAsia="zh-CN"/>
+                        </w:rPr>
+                        <w:t>函数来生成需要发送</w:t>
+                      </w:r>
+                      <w:r>
+                        <w:rPr>
+                          <w:rFonts w:hint="eastAsia"/>
+                          <w:b/>
+                          <w:bCs/>
+                          <w:color w:val="00B050"/>
+                          <w:sz w:val="18"/>
+                          <w:szCs w:val="18"/>
+                          <w:lang w:val="en-US" w:eastAsia="zh-CN"/>
+                        </w:rPr>
+                        <w:t>vsync信号的app connect进行发送event</w:t>
+                      </w:r>
+                    </w:p>
+                    <w:p>
+                      <w:pPr>
+                        <w:ind w:left="1260" w:leftChars="0" w:firstLine="420" w:firstLineChars="0"/>
+                        <w:rPr>
+                          <w:rFonts w:hint="eastAsia"/>
+                          <w:color w:val="7030A0"/>
+                          <w:sz w:val="18"/>
+                          <w:szCs w:val="18"/>
+                        </w:rPr>
+                      </w:pPr>
+                      <w:r>
+                        <w:rPr>
+                          <w:rFonts w:hint="eastAsia"/>
+                          <w:color w:val="7030A0"/>
+                          <w:sz w:val="18"/>
+                          <w:szCs w:val="18"/>
+                        </w:rPr>
+                        <w:t xml:space="preserve">   </w:t>
+                      </w:r>
+                      <w:r>
+                        <w:rPr>
+                          <w:rFonts w:hint="eastAsia"/>
+                          <w:color w:val="FF0000"/>
+                          <w:sz w:val="18"/>
+                          <w:szCs w:val="18"/>
+                        </w:rPr>
+                        <w:t xml:space="preserve"> signalConnections = waitForEvent(&amp;event);</w:t>
+                      </w:r>
+                    </w:p>
+                    <w:p>
+                      <w:pPr>
+                        <w:ind w:left="1260" w:leftChars="0" w:firstLine="420" w:firstLineChars="0"/>
+                        <w:rPr>
+                          <w:rFonts w:hint="eastAsia"/>
+                          <w:color w:val="00B050"/>
+                          <w:sz w:val="18"/>
+                          <w:szCs w:val="18"/>
+                          <w:lang w:val="en-US" w:eastAsia="zh-CN"/>
+                        </w:rPr>
+                      </w:pPr>
+                      <w:r>
+                        <w:rPr>
+                          <w:rFonts w:hint="eastAsia"/>
+                          <w:color w:val="7030A0"/>
+                          <w:sz w:val="18"/>
+                          <w:szCs w:val="18"/>
+                        </w:rPr>
+                        <w:t xml:space="preserve">    // dispatch events to listeners...</w:t>
+                      </w:r>
+                    </w:p>
+                    <w:p>
+                      <w:pPr>
+                        <w:ind w:left="1260" w:leftChars="0" w:firstLine="420" w:firstLineChars="0"/>
+                        <w:rPr>
+                          <w:rFonts w:hint="eastAsia"/>
+                          <w:color w:val="7030A0"/>
+                          <w:sz w:val="18"/>
+                          <w:szCs w:val="18"/>
+                        </w:rPr>
+                      </w:pPr>
+                      <w:r>
+                        <w:rPr>
+                          <w:rFonts w:hint="eastAsia"/>
+                          <w:color w:val="7030A0"/>
+                          <w:sz w:val="18"/>
+                          <w:szCs w:val="18"/>
+                        </w:rPr>
+                        <w:t xml:space="preserve">    const size_t count = signalConnections.size();</w:t>
+                      </w:r>
+                    </w:p>
+                    <w:p>
+                      <w:pPr>
+                        <w:ind w:left="1260" w:leftChars="0" w:firstLine="420" w:firstLineChars="0"/>
+                        <w:rPr>
+                          <w:rFonts w:hint="eastAsia"/>
+                          <w:color w:val="7030A0"/>
+                          <w:sz w:val="18"/>
+                          <w:szCs w:val="18"/>
+                        </w:rPr>
+                      </w:pPr>
+                      <w:r>
+                        <w:rPr>
+                          <w:rFonts w:hint="eastAsia"/>
+                          <w:color w:val="7030A0"/>
+                          <w:sz w:val="18"/>
+                          <w:szCs w:val="18"/>
+                        </w:rPr>
+                        <w:t xml:space="preserve">    for (size_t i=0 ; i&lt;count ; i++) {</w:t>
+                      </w:r>
+                    </w:p>
+                    <w:p>
+                      <w:pPr>
+                        <w:ind w:left="1260" w:leftChars="0" w:firstLine="420" w:firstLineChars="0"/>
+                        <w:rPr>
+                          <w:rFonts w:hint="eastAsia"/>
+                          <w:color w:val="7030A0"/>
+                          <w:sz w:val="18"/>
+                          <w:szCs w:val="18"/>
+                        </w:rPr>
+                      </w:pPr>
+                      <w:r>
+                        <w:rPr>
+                          <w:rFonts w:hint="eastAsia"/>
+                          <w:color w:val="7030A0"/>
+                          <w:sz w:val="18"/>
+                          <w:szCs w:val="18"/>
+                        </w:rPr>
+                        <w:t xml:space="preserve">        const sp&lt;Connection&gt;&amp; conn(signalConnections[i]);</w:t>
+                      </w:r>
+                    </w:p>
+                    <w:p>
+                      <w:pPr>
+                        <w:ind w:left="1260" w:leftChars="0" w:firstLine="420" w:firstLineChars="0"/>
+                        <w:rPr>
+                          <w:rFonts w:hint="eastAsia"/>
+                          <w:color w:val="FF0000"/>
+                          <w:sz w:val="18"/>
+                          <w:szCs w:val="18"/>
+                        </w:rPr>
+                      </w:pPr>
+                      <w:r>
+                        <w:rPr>
+                          <w:rFonts w:hint="eastAsia"/>
+                          <w:color w:val="7030A0"/>
+                          <w:sz w:val="18"/>
+                          <w:szCs w:val="18"/>
+                        </w:rPr>
+                        <w:t xml:space="preserve">       </w:t>
+                      </w:r>
+                      <w:r>
+                        <w:rPr>
+                          <w:rFonts w:hint="eastAsia"/>
+                          <w:color w:val="FF0000"/>
+                          <w:sz w:val="18"/>
+                          <w:szCs w:val="18"/>
+                        </w:rPr>
+                        <w:t xml:space="preserve"> status_t err = conn-&gt;postEvent(event);</w:t>
+                      </w:r>
+                    </w:p>
+                    <w:p>
+                      <w:pPr>
+                        <w:ind w:left="1260" w:leftChars="0" w:firstLine="420" w:firstLineChars="0"/>
+                        <w:rPr>
+                          <w:rFonts w:hint="eastAsia"/>
+                          <w:color w:val="7030A0"/>
+                          <w:sz w:val="18"/>
+                          <w:szCs w:val="18"/>
+                        </w:rPr>
+                      </w:pPr>
+                      <w:r>
+                        <w:rPr>
+                          <w:rFonts w:hint="eastAsia"/>
+                          <w:color w:val="7030A0"/>
+                          <w:sz w:val="18"/>
+                          <w:szCs w:val="18"/>
+                        </w:rPr>
+                        <w:t xml:space="preserve">    }</w:t>
+                      </w:r>
+                    </w:p>
+                    <w:p>
+                      <w:pPr>
+                        <w:ind w:left="1260" w:leftChars="0" w:firstLine="420" w:firstLineChars="0"/>
+                        <w:rPr>
+                          <w:rFonts w:hint="eastAsia" w:eastAsiaTheme="minorEastAsia"/>
+                          <w:color w:val="7030A0"/>
+                          <w:sz w:val="18"/>
+                          <w:szCs w:val="18"/>
+                          <w:lang w:val="en-US" w:eastAsia="zh-CN"/>
+                        </w:rPr>
+                      </w:pPr>
+                      <w:r>
+                        <w:rPr>
+                          <w:rFonts w:hint="eastAsia"/>
+                          <w:color w:val="7030A0"/>
+                          <w:sz w:val="18"/>
+                          <w:szCs w:val="18"/>
+                          <w:lang w:val="en-US" w:eastAsia="zh-CN"/>
+                        </w:rPr>
+                        <w:t xml:space="preserve">   </w:t>
+                      </w:r>
+                      <w:r>
+                        <w:rPr>
+                          <w:rFonts w:hint="eastAsia"/>
+                          <w:b/>
+                          <w:bCs/>
+                          <w:color w:val="00B050"/>
+                          <w:sz w:val="18"/>
+                          <w:szCs w:val="18"/>
+                          <w:lang w:val="en-US" w:eastAsia="zh-CN"/>
+                        </w:rPr>
+                        <w:t xml:space="preserve"> //说明该线程循环做上面的事情</w:t>
+                      </w:r>
+                    </w:p>
+                    <w:p>
+                      <w:pPr>
+                        <w:ind w:left="1260" w:leftChars="0" w:firstLine="420" w:firstLineChars="0"/>
+                        <w:rPr>
+                          <w:rFonts w:hint="eastAsia"/>
+                          <w:color w:val="FF0000"/>
+                          <w:sz w:val="18"/>
+                          <w:szCs w:val="18"/>
+                        </w:rPr>
+                      </w:pPr>
+                      <w:r>
+                        <w:rPr>
+                          <w:rFonts w:hint="eastAsia"/>
+                          <w:color w:val="7030A0"/>
+                          <w:sz w:val="18"/>
+                          <w:szCs w:val="18"/>
+                        </w:rPr>
+                        <w:t xml:space="preserve">   </w:t>
+                      </w:r>
+                      <w:r>
+                        <w:rPr>
+                          <w:rFonts w:hint="eastAsia"/>
+                          <w:color w:val="FF0000"/>
+                          <w:sz w:val="18"/>
+                          <w:szCs w:val="18"/>
+                        </w:rPr>
+                        <w:t xml:space="preserve"> return true;</w:t>
+                      </w:r>
+                    </w:p>
+                    <w:p>
+                      <w:pPr>
+                        <w:ind w:left="1260" w:leftChars="0" w:firstLine="420" w:firstLineChars="0"/>
+                        <w:rPr>
+                          <w:color w:val="7030A0"/>
+                          <w:sz w:val="18"/>
+                          <w:szCs w:val="18"/>
+                        </w:rPr>
+                      </w:pPr>
+                      <w:r>
+                        <w:rPr>
+                          <w:rFonts w:hint="eastAsia"/>
+                          <w:color w:val="7030A0"/>
+                          <w:sz w:val="18"/>
+                          <w:szCs w:val="18"/>
+                        </w:rPr>
+                        <w:t>}</w:t>
+                      </w:r>
+                    </w:p>
+                  </w:txbxContent>
+                </v:textbox>
+              </v:shape>
+            </w:pict>
+          </mc:Fallback>
+        </mc:AlternateContent>
+      </w:r>
+    </w:p>
+    <w:p>
+      <w:pPr>
+        <w:numPr>
+          <w:numId w:val="0"/>
+        </w:numPr>
+        <w:jc w:val="both"/>
+        <w:rPr>
+          <w:rFonts w:hint="eastAsia"/>
+          <w:lang w:val="en-US" w:eastAsia="zh-CN"/>
+        </w:rPr>
+      </w:pPr>
+    </w:p>
+    <w:p>
+      <w:pPr>
+        <w:numPr>
+          <w:numId w:val="0"/>
+        </w:numPr>
+        <w:jc w:val="both"/>
+        <w:rPr>
+          <w:rFonts w:hint="eastAsia"/>
+          <w:lang w:val="en-US" w:eastAsia="zh-CN"/>
+        </w:rPr>
+      </w:pPr>
+    </w:p>
+    <w:p>
+      <w:pPr>
+        <w:numPr>
+          <w:numId w:val="0"/>
+        </w:numPr>
+        <w:jc w:val="both"/>
+        <w:rPr>
+          <w:rFonts w:hint="eastAsia"/>
+          <w:lang w:val="en-US" w:eastAsia="zh-CN"/>
+        </w:rPr>
+      </w:pPr>
+    </w:p>
+    <w:p>
+      <w:pPr>
+        <w:numPr>
+          <w:numId w:val="0"/>
+        </w:numPr>
+        <w:jc w:val="both"/>
+        <w:rPr>
+          <w:rFonts w:hint="eastAsia"/>
+          <w:lang w:val="en-US" w:eastAsia="zh-CN"/>
+        </w:rPr>
+      </w:pPr>
+    </w:p>
+    <w:p>
+      <w:pPr>
+        <w:numPr>
+          <w:numId w:val="0"/>
+        </w:numPr>
+        <w:jc w:val="both"/>
+        <w:rPr>
+          <w:rFonts w:hint="eastAsia"/>
+          <w:lang w:val="en-US" w:eastAsia="zh-CN"/>
+        </w:rPr>
+      </w:pPr>
+    </w:p>
+    <w:p>
+      <w:pPr>
+        <w:numPr>
+          <w:numId w:val="0"/>
+        </w:numPr>
+        <w:jc w:val="both"/>
+        <w:rPr>
+          <w:rFonts w:hint="eastAsia"/>
+          <w:lang w:val="en-US" w:eastAsia="zh-CN"/>
+        </w:rPr>
+      </w:pPr>
+    </w:p>
+    <w:p>
+      <w:pPr>
+        <w:numPr>
+          <w:numId w:val="0"/>
+        </w:numPr>
+        <w:jc w:val="both"/>
+        <w:rPr>
+          <w:rFonts w:hint="eastAsia"/>
+          <w:lang w:val="en-US" w:eastAsia="zh-CN"/>
+        </w:rPr>
+      </w:pPr>
+    </w:p>
+    <w:p>
+      <w:pPr>
+        <w:numPr>
+          <w:numId w:val="0"/>
+        </w:numPr>
+        <w:jc w:val="both"/>
+        <w:rPr>
+          <w:rFonts w:hint="eastAsia"/>
+          <w:lang w:val="en-US" w:eastAsia="zh-CN"/>
+        </w:rPr>
+      </w:pPr>
+    </w:p>
+    <w:p>
+      <w:pPr>
+        <w:numPr>
+          <w:numId w:val="0"/>
+        </w:numPr>
+        <w:jc w:val="both"/>
+        <w:rPr>
+          <w:rFonts w:hint="eastAsia"/>
+          <w:lang w:val="en-US" w:eastAsia="zh-CN"/>
+        </w:rPr>
+      </w:pPr>
+    </w:p>
+    <w:p>
+      <w:pPr>
+        <w:numPr>
+          <w:numId w:val="0"/>
+        </w:numPr>
+        <w:jc w:val="both"/>
+        <w:rPr>
+          <w:rFonts w:hint="eastAsia"/>
+          <w:lang w:val="en-US" w:eastAsia="zh-CN"/>
+        </w:rPr>
+      </w:pPr>
+    </w:p>
+    <w:p>
+      <w:pPr>
+        <w:numPr>
+          <w:numId w:val="0"/>
+        </w:numPr>
+        <w:jc w:val="both"/>
+        <w:rPr>
+          <w:rFonts w:hint="eastAsia"/>
+          <w:lang w:val="en-US" w:eastAsia="zh-CN"/>
+        </w:rPr>
+      </w:pPr>
+    </w:p>
+    <w:p>
+      <w:pPr>
+        <w:numPr>
+          <w:numId w:val="0"/>
+        </w:numPr>
+        <w:jc w:val="both"/>
+        <w:rPr>
+          <w:rFonts w:hint="eastAsia"/>
+          <w:lang w:val="en-US" w:eastAsia="zh-CN"/>
+        </w:rPr>
+      </w:pPr>
+    </w:p>
+    <w:p>
+      <w:pPr>
+        <w:numPr>
+          <w:numId w:val="0"/>
+        </w:numPr>
+        <w:jc w:val="both"/>
+        <w:rPr>
+          <w:rFonts w:hint="eastAsia"/>
+          <w:lang w:val="en-US" w:eastAsia="zh-CN"/>
+        </w:rPr>
+      </w:pPr>
+    </w:p>
+    <w:p>
+      <w:pPr>
+        <w:numPr>
+          <w:numId w:val="0"/>
+        </w:numPr>
+        <w:jc w:val="both"/>
+        <w:rPr>
+          <w:rFonts w:hint="eastAsia"/>
+          <w:lang w:val="en-US" w:eastAsia="zh-CN"/>
+        </w:rPr>
+      </w:pPr>
+    </w:p>
+    <w:p>
+      <w:pPr>
+        <w:numPr>
+          <w:numId w:val="0"/>
+        </w:numPr>
+        <w:jc w:val="both"/>
+        <w:rPr>
+          <w:rFonts w:hint="eastAsia"/>
+          <w:lang w:val="en-US" w:eastAsia="zh-CN"/>
+        </w:rPr>
+      </w:pPr>
+    </w:p>
+    <w:p>
+      <w:pPr>
+        <w:numPr>
+          <w:numId w:val="0"/>
+        </w:numPr>
+        <w:jc w:val="both"/>
+        <w:rPr>
+          <w:rFonts w:hint="eastAsia"/>
+          <w:lang w:val="en-US" w:eastAsia="zh-CN"/>
+        </w:rPr>
+      </w:pPr>
+    </w:p>
+    <w:p>
+      <w:pPr>
+        <w:rPr>
+          <w:rFonts w:hint="eastAsia"/>
+          <w:lang w:val="en-US" w:eastAsia="zh-CN"/>
+        </w:rPr>
+      </w:pPr>
+      <w:r>
+        <w:rPr>
+          <w:rFonts w:hint="eastAsia"/>
+          <w:lang w:val="en-US" w:eastAsia="zh-CN"/>
+        </w:rPr>
+        <w:t>waitForEvent函数详解：</w:t>
+      </w:r>
+    </w:p>
+    <w:p>
+      <w:pPr>
+        <w:numPr>
+          <w:numId w:val="0"/>
+        </w:numPr>
+        <w:jc w:val="both"/>
+        <w:rPr>
+          <w:rFonts w:hint="eastAsia"/>
+          <w:color w:val="FF0000"/>
+          <w:sz w:val="18"/>
+          <w:szCs w:val="18"/>
+          <w:lang w:val="en-US" w:eastAsia="zh-CN"/>
+        </w:rPr>
+      </w:pPr>
+      <w:r>
+        <w:rPr>
+          <w:sz w:val="18"/>
+        </w:rPr>
+        <mc:AlternateContent>
+          <mc:Choice Requires="wps">
+            <w:drawing>
+              <wp:anchor distT="0" distB="0" distL="114300" distR="114300" simplePos="0" relativeHeight="251665408" behindDoc="0" locked="0" layoutInCell="1" allowOverlap="1">
+                <wp:simplePos x="0" y="0"/>
+                <wp:positionH relativeFrom="column">
+                  <wp:posOffset>-7620</wp:posOffset>
+                </wp:positionH>
+                <wp:positionV relativeFrom="paragraph">
+                  <wp:posOffset>60325</wp:posOffset>
+                </wp:positionV>
+                <wp:extent cx="5200650" cy="3790950"/>
+                <wp:effectExtent l="4445" t="4445" r="14605" b="14605"/>
+                <wp:wrapNone/>
+                <wp:docPr id="12" name="文本框 12"/>
+                <wp:cNvGraphicFramePr/>
+                <a:graphic xmlns:a="http://schemas.openxmlformats.org/drawingml/2006/main">
+                  <a:graphicData uri="http://schemas.microsoft.com/office/word/2010/wordprocessingShape">
+                    <wps:wsp>
+                      <wps:cNvSpPr txBox="1"/>
+                      <wps:spPr>
+                        <a:xfrm>
+                          <a:off x="1135380" y="4937125"/>
+                          <a:ext cx="5200650" cy="3790950"/>
+                        </a:xfrm>
+                        <a:prstGeom prst="rect">
+                          <a:avLst/>
+                        </a:prstGeom>
+                        <a:solidFill>
+                          <a:schemeClr val="lt1"/>
+                        </a:solidFill>
+                        <a:ln w="6350">
+                          <a:solidFill>
+                            <a:prstClr val="black"/>
+                          </a:solidFill>
+                        </a:ln>
+                      </wps:spPr>
+                      <wps:style>
+                        <a:lnRef idx="0">
+                          <a:schemeClr val="accent1"/>
+                        </a:lnRef>
+                        <a:fillRef idx="0">
+                          <a:schemeClr val="accent1"/>
+                        </a:fillRef>
+                        <a:effectRef idx="0">
+                          <a:schemeClr val="accent1"/>
+                        </a:effectRef>
+                        <a:fontRef idx="minor">
+                          <a:schemeClr val="dk1"/>
+                        </a:fontRef>
+                      </wps:style>
+                      <wps:txbx>
+                        <w:txbxContent>
+                          <w:p>
+                            <w:pPr>
+                              <w:ind w:left="420" w:leftChars="0" w:firstLine="420" w:firstLineChars="0"/>
+                              <w:rPr>
+                                <w:rFonts w:hint="eastAsia"/>
+                                <w:b/>
+                                <w:bCs/>
+                                <w:color w:val="00B050"/>
+                                <w:lang w:val="en-US" w:eastAsia="zh-CN"/>
+                              </w:rPr>
+                            </w:pPr>
+                            <w:r>
+                              <w:rPr>
+                                <w:rFonts w:hint="eastAsia"/>
+                                <w:b/>
+                                <w:bCs/>
+                                <w:color w:val="00B050"/>
+                                <w:lang w:val="en-US" w:eastAsia="zh-CN"/>
+                              </w:rPr>
+                              <w:t>do{</w:t>
+                            </w:r>
+                          </w:p>
+                          <w:p>
+                            <w:pPr>
+                              <w:ind w:left="840" w:leftChars="0" w:firstLine="420" w:firstLineChars="0"/>
+                              <w:rPr>
+                                <w:rFonts w:hint="eastAsia"/>
+                                <w:b/>
+                                <w:bCs/>
+                                <w:color w:val="00B050"/>
+                                <w:lang w:val="en-US" w:eastAsia="zh-CN"/>
+                              </w:rPr>
+                            </w:pPr>
+                            <w:r>
+                              <w:rPr>
+                                <w:rFonts w:hint="eastAsia"/>
+                                <w:b/>
+                                <w:bCs/>
+                                <w:color w:val="00B050"/>
+                                <w:lang w:val="en-US" w:eastAsia="zh-CN"/>
+                              </w:rPr>
+                              <w:t>1：检查是否有vsync信号过来，如果有的话取vsync信号的timestamp，</w:t>
+                            </w:r>
+                          </w:p>
+                          <w:p>
+                            <w:pPr>
+                              <w:ind w:left="840" w:leftChars="0" w:firstLine="420" w:firstLineChars="0"/>
+                              <w:rPr>
+                                <w:rFonts w:hint="eastAsia"/>
+                                <w:b/>
+                                <w:bCs/>
+                                <w:color w:val="00B050"/>
+                                <w:lang w:val="en-US" w:eastAsia="zh-CN"/>
+                              </w:rPr>
+                            </w:pPr>
+                            <w:r>
+                              <w:rPr>
+                                <w:rFonts w:hint="eastAsia"/>
+                                <w:b/>
+                                <w:bCs/>
+                                <w:color w:val="00B050"/>
+                                <w:lang w:val="en-US" w:eastAsia="zh-CN"/>
+                              </w:rPr>
+                              <w:t>2：遍历所有的connection，如果connection-&gt;count大于等于0，说明该</w:t>
+                            </w:r>
+                          </w:p>
+                          <w:p>
+                            <w:pPr>
+                              <w:ind w:left="840" w:leftChars="0" w:firstLine="420" w:firstLineChars="0"/>
+                              <w:rPr>
+                                <w:rFonts w:hint="eastAsia"/>
+                                <w:b/>
+                                <w:bCs/>
+                                <w:color w:val="00B050"/>
+                                <w:lang w:val="en-US" w:eastAsia="zh-CN"/>
+                              </w:rPr>
+                            </w:pPr>
+                            <w:r>
+                              <w:rPr>
+                                <w:rFonts w:hint="eastAsia"/>
+                                <w:b/>
+                                <w:bCs/>
+                                <w:color w:val="00B050"/>
+                                <w:lang w:val="en-US" w:eastAsia="zh-CN"/>
+                              </w:rPr>
+                              <w:t>Connection请求vsync信号，将waitForVSync = true，</w:t>
+                            </w:r>
+                          </w:p>
+                          <w:p>
+                            <w:pPr>
+                              <w:ind w:left="840" w:leftChars="0" w:firstLine="420" w:firstLineChars="0"/>
+                              <w:rPr>
+                                <w:rFonts w:hint="eastAsia"/>
+                                <w:b/>
+                                <w:bCs/>
+                                <w:color w:val="00B050"/>
+                                <w:lang w:val="en-US" w:eastAsia="zh-CN"/>
+                              </w:rPr>
+                            </w:pPr>
+                            <w:r>
+                              <w:rPr>
+                                <w:rFonts w:hint="eastAsia"/>
+                                <w:b/>
+                                <w:bCs/>
+                                <w:color w:val="00B050"/>
+                                <w:lang w:val="en-US" w:eastAsia="zh-CN"/>
+                              </w:rPr>
+                              <w:t xml:space="preserve">   2.1如果timestamp不为0，那么将该connection加入到可以发送vsync  </w:t>
+                            </w:r>
+                          </w:p>
+                          <w:p>
+                            <w:pPr>
+                              <w:ind w:left="840" w:leftChars="0" w:firstLine="420" w:firstLineChars="0"/>
+                              <w:rPr>
+                                <w:rFonts w:hint="eastAsia"/>
+                                <w:b/>
+                                <w:bCs/>
+                                <w:color w:val="00B050"/>
+                                <w:lang w:val="en-US" w:eastAsia="zh-CN"/>
+                              </w:rPr>
+                            </w:pPr>
+                            <w:r>
+                              <w:rPr>
+                                <w:rFonts w:hint="eastAsia"/>
+                                <w:b/>
+                                <w:bCs/>
+                                <w:color w:val="00B050"/>
+                                <w:lang w:val="en-US" w:eastAsia="zh-CN"/>
+                              </w:rPr>
+                              <w:t xml:space="preserve">   信号的connection集合中。</w:t>
+                            </w:r>
+                          </w:p>
+                          <w:p>
+                            <w:pPr>
+                              <w:ind w:left="840" w:leftChars="0" w:firstLine="420" w:firstLineChars="0"/>
+                              <w:rPr>
+                                <w:rFonts w:hint="eastAsia"/>
+                                <w:b/>
+                                <w:bCs/>
+                                <w:color w:val="00B050"/>
+                                <w:lang w:val="en-US" w:eastAsia="zh-CN"/>
+                              </w:rPr>
+                            </w:pPr>
+                            <w:r>
+                              <w:rPr>
+                                <w:rFonts w:hint="eastAsia"/>
+                                <w:b/>
+                                <w:bCs/>
+                                <w:color w:val="00B050"/>
+                                <w:lang w:val="en-US" w:eastAsia="zh-CN"/>
+                              </w:rPr>
+                              <w:t>3：检查timestamp和waitForVSync条件：</w:t>
+                            </w:r>
+                          </w:p>
+                          <w:p>
+                            <w:pPr>
+                              <w:ind w:left="840" w:leftChars="0" w:firstLine="420" w:firstLineChars="0"/>
+                              <w:rPr>
+                                <w:rFonts w:hint="eastAsia"/>
+                                <w:b/>
+                                <w:bCs/>
+                                <w:color w:val="00B050"/>
+                                <w:lang w:val="en-US" w:eastAsia="zh-CN"/>
+                              </w:rPr>
+                            </w:pPr>
+                            <w:r>
+                              <w:rPr>
+                                <w:rFonts w:hint="eastAsia"/>
+                                <w:b/>
+                                <w:bCs/>
+                                <w:color w:val="00B050"/>
+                                <w:lang w:val="en-US" w:eastAsia="zh-CN"/>
+                              </w:rPr>
+                              <w:t xml:space="preserve">   3.1如果timestamp &amp;&amp; !waitForVSync那么将该eventThread从    </w:t>
+                            </w:r>
+                          </w:p>
+                          <w:p>
+                            <w:pPr>
+                              <w:ind w:left="840" w:leftChars="0" w:firstLine="420" w:firstLineChars="0"/>
+                              <w:rPr>
+                                <w:rFonts w:hint="eastAsia"/>
+                                <w:b/>
+                                <w:bCs/>
+                                <w:color w:val="00B050"/>
+                                <w:lang w:val="en-US" w:eastAsia="zh-CN"/>
+                              </w:rPr>
+                            </w:pPr>
+                            <w:r>
+                              <w:rPr>
+                                <w:rFonts w:hint="eastAsia"/>
+                                <w:b/>
+                                <w:bCs/>
+                                <w:color w:val="00B050"/>
+                                <w:lang w:val="en-US" w:eastAsia="zh-CN"/>
+                              </w:rPr>
+                              <w:t xml:space="preserve">   DispSyncThread的callback集合中移除。</w:t>
+                            </w:r>
+                          </w:p>
+                          <w:p>
+                            <w:pPr>
+                              <w:ind w:left="840" w:leftChars="0" w:firstLine="420" w:firstLineChars="0"/>
+                              <w:rPr>
+                                <w:rFonts w:hint="eastAsia"/>
+                                <w:b/>
+                                <w:bCs/>
+                                <w:color w:val="00B050"/>
+                                <w:lang w:val="en-US" w:eastAsia="zh-CN"/>
+                              </w:rPr>
+                            </w:pPr>
+                            <w:r>
+                              <w:rPr>
+                                <w:rFonts w:hint="eastAsia"/>
+                                <w:b/>
+                                <w:bCs/>
+                                <w:color w:val="00B050"/>
+                                <w:lang w:val="en-US" w:eastAsia="zh-CN"/>
+                              </w:rPr>
+                              <w:t xml:space="preserve">   3.2如果!timestamp &amp;&amp; waitForVSync那么将eventThread加入到    </w:t>
+                            </w:r>
+                          </w:p>
+                          <w:p>
+                            <w:pPr>
+                              <w:ind w:left="840" w:leftChars="0" w:firstLine="420" w:firstLineChars="0"/>
+                              <w:rPr>
+                                <w:rFonts w:hint="eastAsia"/>
+                                <w:b/>
+                                <w:bCs/>
+                                <w:color w:val="00B050"/>
+                                <w:lang w:val="en-US" w:eastAsia="zh-CN"/>
+                              </w:rPr>
+                            </w:pPr>
+                            <w:r>
+                              <w:rPr>
+                                <w:rFonts w:hint="eastAsia"/>
+                                <w:b/>
+                                <w:bCs/>
+                                <w:color w:val="00B050"/>
+                                <w:lang w:val="en-US" w:eastAsia="zh-CN"/>
+                              </w:rPr>
+                              <w:t xml:space="preserve">   DispSyncThread的callback集合中。</w:t>
+                            </w:r>
+                          </w:p>
+                          <w:p>
+                            <w:pPr>
+                              <w:ind w:left="840" w:leftChars="0" w:firstLine="420" w:firstLineChars="0"/>
+                              <w:rPr>
+                                <w:rFonts w:hint="eastAsia"/>
+                                <w:b/>
+                                <w:bCs/>
+                                <w:color w:val="00B050"/>
+                                <w:lang w:val="en-US" w:eastAsia="zh-CN"/>
+                              </w:rPr>
+                            </w:pPr>
+                            <w:r>
+                              <w:rPr>
+                                <w:rFonts w:hint="eastAsia"/>
+                                <w:b/>
+                                <w:bCs/>
+                                <w:color w:val="00B050"/>
+                                <w:lang w:val="en-US" w:eastAsia="zh-CN"/>
+                              </w:rPr>
+                              <w:t>4：当timestamp=0，</w:t>
+                            </w:r>
+                          </w:p>
+                          <w:p>
+                            <w:pPr>
+                              <w:ind w:left="840" w:leftChars="0" w:firstLine="420" w:firstLineChars="0"/>
+                              <w:rPr>
+                                <w:rFonts w:hint="eastAsia"/>
+                                <w:b/>
+                                <w:bCs/>
+                                <w:color w:val="00B050"/>
+                                <w:lang w:val="en-US" w:eastAsia="zh-CN"/>
+                              </w:rPr>
+                            </w:pPr>
+                            <w:r>
+                              <w:rPr>
+                                <w:rFonts w:hint="eastAsia"/>
+                                <w:b/>
+                                <w:bCs/>
+                                <w:color w:val="00B050"/>
+                                <w:lang w:val="en-US" w:eastAsia="zh-CN"/>
+                              </w:rPr>
+                              <w:t xml:space="preserve">   4.1 waitForVSync为true说明有app 请求vsync信号，进行waitRelative </w:t>
+                            </w:r>
+                          </w:p>
+                          <w:p>
+                            <w:pPr>
+                              <w:ind w:left="840" w:leftChars="0" w:firstLine="420" w:firstLineChars="0"/>
+                              <w:rPr>
+                                <w:rFonts w:hint="eastAsia"/>
+                                <w:b/>
+                                <w:bCs/>
+                                <w:color w:val="00B050"/>
+                                <w:lang w:val="en-US" w:eastAsia="zh-CN"/>
+                              </w:rPr>
+                            </w:pPr>
+                            <w:r>
+                              <w:rPr>
+                                <w:rFonts w:hint="eastAsia"/>
+                                <w:b/>
+                                <w:bCs/>
+                                <w:color w:val="00B050"/>
+                                <w:lang w:val="en-US" w:eastAsia="zh-CN"/>
+                              </w:rPr>
+                              <w:t xml:space="preserve">   Timeout等待，当有vsync信号到达直接返回，当timeout发生fake</w:t>
+                            </w:r>
+                          </w:p>
+                          <w:p>
+                            <w:pPr>
+                              <w:ind w:left="840" w:leftChars="0" w:firstLine="420" w:firstLineChars="0"/>
+                              <w:rPr>
+                                <w:rFonts w:hint="eastAsia"/>
+                                <w:b/>
+                                <w:bCs/>
+                                <w:color w:val="00B050"/>
+                                <w:lang w:val="en-US" w:eastAsia="zh-CN"/>
+                              </w:rPr>
+                            </w:pPr>
+                            <w:r>
+                              <w:rPr>
+                                <w:rFonts w:hint="eastAsia"/>
+                                <w:b/>
+                                <w:bCs/>
+                                <w:color w:val="00B050"/>
+                                <w:lang w:val="en-US" w:eastAsia="zh-CN"/>
+                              </w:rPr>
+                              <w:t xml:space="preserve">   一个vsync信号。</w:t>
+                            </w:r>
+                          </w:p>
+                          <w:p>
+                            <w:pPr>
+                              <w:ind w:left="840" w:leftChars="0" w:firstLine="420" w:firstLineChars="0"/>
+                              <w:rPr>
+                                <w:rFonts w:hint="eastAsia"/>
+                                <w:b/>
+                                <w:bCs/>
+                                <w:color w:val="00B050"/>
+                                <w:lang w:val="en-US" w:eastAsia="zh-CN"/>
+                              </w:rPr>
+                            </w:pPr>
+                            <w:r>
+                              <w:rPr>
+                                <w:rFonts w:hint="eastAsia"/>
+                                <w:b/>
+                                <w:bCs/>
+                                <w:color w:val="00B050"/>
+                                <w:lang w:val="en-US" w:eastAsia="zh-CN"/>
+                              </w:rPr>
+                              <w:t xml:space="preserve">   4.2waitForVSync不为true，线程进入mCondition.wait。</w:t>
+                            </w:r>
+                          </w:p>
+                          <w:p>
+                            <w:pPr>
+                              <w:ind w:left="420" w:leftChars="0" w:firstLine="420" w:firstLineChars="0"/>
+                              <w:rPr>
+                                <w:rFonts w:hint="eastAsia"/>
+                                <w:b/>
+                                <w:bCs/>
+                                <w:color w:val="00B050"/>
+                                <w:lang w:val="en-US" w:eastAsia="zh-CN"/>
+                              </w:rPr>
+                            </w:pPr>
+                            <w:r>
+                              <w:rPr>
+                                <w:rFonts w:hint="eastAsia"/>
+                                <w:b/>
+                                <w:bCs/>
+                                <w:color w:val="00B050"/>
+                                <w:lang w:val="en-US" w:eastAsia="zh-CN"/>
+                              </w:rPr>
+                              <w:t>}while(是否有可以发送vsync信号的connection)</w:t>
+                            </w:r>
+                          </w:p>
+                        </w:txbxContent>
+                      </wps:txbx>
+                      <wps:bodyPr rot="0" spcFirstLastPara="0" vertOverflow="overflow" horzOverflow="overflow" vert="horz" wrap="square" lIns="91440" tIns="45720" rIns="91440" bIns="45720" numCol="1" spcCol="0" rtlCol="0" fromWordArt="0" anchor="t" anchorCtr="0" forceAA="0" compatLnSpc="1">
+                        <a:noAutofit/>
+                      </wps:bodyPr>
+                    </wps:wsp>
+                  </a:graphicData>
+                </a:graphic>
+              </wp:anchor>
+            </w:drawing>
+          </mc:Choice>
+          <mc:Fallback>
+            <w:pict>
+              <v:shape id="_x0000_s1026" o:spid="_x0000_s1026" o:spt="202" type="#_x0000_t202" style="position:absolute;left:0pt;margin-left:-0.6pt;margin-top:4.75pt;height:298.5pt;width:409.5pt;z-index:251665408;mso-width-relative:page;mso-height-relative:page;" fillcolor="#FFFFFF [3201]" filled="t" stroked="t" coordsize="21600,21600" o:gfxdata="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">
+                <v:fill on="t" focussize="0,0"/>
+                <v:stroke weight="0.5pt" color="#000000 [3204]" joinstyle="round"/>
+                <v:imagedata o:title=""/>
+                <o:lock v:ext="edit" aspectratio="f"/>
+                <v:textbox>
+                  <w:txbxContent>
+                    <w:p>
+                      <w:pPr>
+                        <w:ind w:left="420" w:leftChars="0" w:firstLine="420" w:firstLineChars="0"/>
+                        <w:rPr>
+                          <w:rFonts w:hint="eastAsia"/>
+                          <w:b/>
+                          <w:bCs/>
+                          <w:color w:val="00B050"/>
+                          <w:lang w:val="en-US" w:eastAsia="zh-CN"/>
+                        </w:rPr>
+                      </w:pPr>
+                      <w:r>
+                        <w:rPr>
+                          <w:rFonts w:hint="eastAsia"/>
+                          <w:b/>
+                          <w:bCs/>
+                          <w:color w:val="00B050"/>
+                          <w:lang w:val="en-US" w:eastAsia="zh-CN"/>
+                        </w:rPr>
+                        <w:t>do{</w:t>
+                      </w:r>
+                    </w:p>
+                    <w:p>
+                      <w:pPr>
+                        <w:ind w:left="840" w:leftChars="0" w:firstLine="420" w:firstLineChars="0"/>
+                        <w:rPr>
+                          <w:rFonts w:hint="eastAsia"/>
+                          <w:b/>
+                          <w:bCs/>
+                          <w:color w:val="00B050"/>
+                          <w:lang w:val="en-US" w:eastAsia="zh-CN"/>
+                        </w:rPr>
+                      </w:pPr>
+                      <w:r>
+                        <w:rPr>
+                          <w:rFonts w:hint="eastAsia"/>
+                          <w:b/>
+                          <w:bCs/>
+                          <w:color w:val="00B050"/>
+                          <w:lang w:val="en-US" w:eastAsia="zh-CN"/>
+                        </w:rPr>
+                        <w:t>1：检查是否有vsync信号过来，如果有的话取vsync信号的timestamp，</w:t>
+                      </w:r>
+                    </w:p>
+                    <w:p>
+                      <w:pPr>
+                        <w:ind w:left="840" w:leftChars="0" w:firstLine="420" w:firstLineChars="0"/>
+                        <w:rPr>
+                          <w:rFonts w:hint="eastAsia"/>
+                          <w:b/>
+                          <w:bCs/>
+                          <w:color w:val="00B050"/>
+                          <w:lang w:val="en-US" w:eastAsia="zh-CN"/>
+                        </w:rPr>
+                      </w:pPr>
+                      <w:r>
+                        <w:rPr>
+                          <w:rFonts w:hint="eastAsia"/>
+                          <w:b/>
+                          <w:bCs/>
+                          <w:color w:val="00B050"/>
+                          <w:lang w:val="en-US" w:eastAsia="zh-CN"/>
+                        </w:rPr>
+                        <w:t>2：遍历所有的connection，如果connection-&gt;count大于等于0，说明该</w:t>
+                      </w:r>
+                    </w:p>
+                    <w:p>
+                      <w:pPr>
+                        <w:ind w:left="840" w:leftChars="0" w:firstLine="420" w:firstLineChars="0"/>
+                        <w:rPr>
+                          <w:rFonts w:hint="eastAsia"/>
+                          <w:b/>
+                          <w:bCs/>
+                          <w:color w:val="00B050"/>
+                          <w:lang w:val="en-US" w:eastAsia="zh-CN"/>
+                        </w:rPr>
+                      </w:pPr>
+                      <w:r>
+                        <w:rPr>
+                          <w:rFonts w:hint="eastAsia"/>
+                          <w:b/>
+                          <w:bCs/>
+                          <w:color w:val="00B050"/>
+                          <w:lang w:val="en-US" w:eastAsia="zh-CN"/>
+                        </w:rPr>
+                        <w:t>Connection请求vsync信号，将waitForVSync = true，</w:t>
+                      </w:r>
+                    </w:p>
+                    <w:p>
+                      <w:pPr>
+                        <w:ind w:left="840" w:leftChars="0" w:firstLine="420" w:firstLineChars="0"/>
+                        <w:rPr>
+                          <w:rFonts w:hint="eastAsia"/>
+                          <w:b/>
+                          <w:bCs/>
+                          <w:color w:val="00B050"/>
+                          <w:lang w:val="en-US" w:eastAsia="zh-CN"/>
+                        </w:rPr>
+                      </w:pPr>
+                      <w:r>
+                        <w:rPr>
+                          <w:rFonts w:hint="eastAsia"/>
+                          <w:b/>
+                          <w:bCs/>
+                          <w:color w:val="00B050"/>
+                          <w:lang w:val="en-US" w:eastAsia="zh-CN"/>
+                        </w:rPr>
+                        <w:t xml:space="preserve">   2.1如果timestamp不为0，那么将该connection加入到可以发送vsync  </w:t>
+                      </w:r>
+                    </w:p>
+                    <w:p>
+                      <w:pPr>
+                        <w:ind w:left="840" w:leftChars="0" w:firstLine="420" w:firstLineChars="0"/>
+                        <w:rPr>
+                          <w:rFonts w:hint="eastAsia"/>
+                          <w:b/>
+                          <w:bCs/>
+                          <w:color w:val="00B050"/>
+                          <w:lang w:val="en-US" w:eastAsia="zh-CN"/>
+                        </w:rPr>
+                      </w:pPr>
+                      <w:r>
+                        <w:rPr>
+                          <w:rFonts w:hint="eastAsia"/>
+                          <w:b/>
+                          <w:bCs/>
+                          <w:color w:val="00B050"/>
+                          <w:lang w:val="en-US" w:eastAsia="zh-CN"/>
+                        </w:rPr>
+                        <w:t xml:space="preserve">   信号的connection集合中。</w:t>
+                      </w:r>
+                    </w:p>
+                    <w:p>
+                      <w:pPr>
+                        <w:ind w:left="840" w:leftChars="0" w:firstLine="420" w:firstLineChars="0"/>
+                        <w:rPr>
+                          <w:rFonts w:hint="eastAsia"/>
+                          <w:b/>
+                          <w:bCs/>
+                          <w:color w:val="00B050"/>
+                          <w:lang w:val="en-US" w:eastAsia="zh-CN"/>
+                        </w:rPr>
+                      </w:pPr>
+                      <w:r>
+                        <w:rPr>
+                          <w:rFonts w:hint="eastAsia"/>
+                          <w:b/>
+                          <w:bCs/>
+                          <w:color w:val="00B050"/>
+                          <w:lang w:val="en-US" w:eastAsia="zh-CN"/>
+                        </w:rPr>
+                        <w:t>3：检查timestamp和waitForVSync条件：</w:t>
+                      </w:r>
+                    </w:p>
+                    <w:p>
+                      <w:pPr>
+                        <w:ind w:left="840" w:leftChars="0" w:firstLine="420" w:firstLineChars="0"/>
+                        <w:rPr>
+                          <w:rFonts w:hint="eastAsia"/>
+                          <w:b/>
+                          <w:bCs/>
+                          <w:color w:val="00B050"/>
+                          <w:lang w:val="en-US" w:eastAsia="zh-CN"/>
+                        </w:rPr>
+                      </w:pPr>
+                      <w:r>
+                        <w:rPr>
+                          <w:rFonts w:hint="eastAsia"/>
+                          <w:b/>
+                          <w:bCs/>
+                          <w:color w:val="00B050"/>
+                          <w:lang w:val="en-US" w:eastAsia="zh-CN"/>
+                        </w:rPr>
+                        <w:t xml:space="preserve">   3.1如果timestamp &amp;&amp; !waitForVSync那么将该eventThread从    </w:t>
+                      </w:r>
+                    </w:p>
+                    <w:p>
+                      <w:pPr>
+                        <w:ind w:left="840" w:leftChars="0" w:firstLine="420" w:firstLineChars="0"/>
+                        <w:rPr>
+                          <w:rFonts w:hint="eastAsia"/>
+                          <w:b/>
+                          <w:bCs/>
+                          <w:color w:val="00B050"/>
+                          <w:lang w:val="en-US" w:eastAsia="zh-CN"/>
+                        </w:rPr>
+                      </w:pPr>
+                      <w:r>
+                        <w:rPr>
+                          <w:rFonts w:hint="eastAsia"/>
+                          <w:b/>
+                          <w:bCs/>
+                          <w:color w:val="00B050"/>
+                          <w:lang w:val="en-US" w:eastAsia="zh-CN"/>
+                        </w:rPr>
+                        <w:t xml:space="preserve">   DispSyncThread的callback集合中移除。</w:t>
+                      </w:r>
+                    </w:p>
+                    <w:p>
+                      <w:pPr>
+                        <w:ind w:left="840" w:leftChars="0" w:firstLine="420" w:firstLineChars="0"/>
+                        <w:rPr>
+                          <w:rFonts w:hint="eastAsia"/>
+                          <w:b/>
+                          <w:bCs/>
+                          <w:color w:val="00B050"/>
+                          <w:lang w:val="en-US" w:eastAsia="zh-CN"/>
+                        </w:rPr>
+                      </w:pPr>
+                      <w:r>
+                        <w:rPr>
+                          <w:rFonts w:hint="eastAsia"/>
+                          <w:b/>
+                          <w:bCs/>
+                          <w:color w:val="00B050"/>
+                          <w:lang w:val="en-US" w:eastAsia="zh-CN"/>
+                        </w:rPr>
+                        <w:t xml:space="preserve">   3.2如果!timestamp &amp;&amp; waitForVSync那么将eventThread加入到    </w:t>
+                      </w:r>
+                    </w:p>
+                    <w:p>
+                      <w:pPr>
+                        <w:ind w:left="840" w:leftChars="0" w:firstLine="420" w:firstLineChars="0"/>
+                        <w:rPr>
+                          <w:rFonts w:hint="eastAsia"/>
+                          <w:b/>
+                          <w:bCs/>
+                          <w:color w:val="00B050"/>
+                          <w:lang w:val="en-US" w:eastAsia="zh-CN"/>
+                        </w:rPr>
+                      </w:pPr>
+                      <w:r>
+                        <w:rPr>
+                          <w:rFonts w:hint="eastAsia"/>
+                          <w:b/>
+                          <w:bCs/>
+                          <w:color w:val="00B050"/>
+                          <w:lang w:val="en-US" w:eastAsia="zh-CN"/>
+                        </w:rPr>
+                        <w:t xml:space="preserve">   DispSyncThread的callback集合中。</w:t>
+                      </w:r>
+                    </w:p>
+                    <w:p>
+                      <w:pPr>
+                        <w:ind w:left="840" w:leftChars="0" w:firstLine="420" w:firstLineChars="0"/>
+                        <w:rPr>
+                          <w:rFonts w:hint="eastAsia"/>
+                          <w:b/>
+                          <w:bCs/>
+                          <w:color w:val="00B050"/>
+                          <w:lang w:val="en-US" w:eastAsia="zh-CN"/>
+                        </w:rPr>
+                      </w:pPr>
+                      <w:r>
+                        <w:rPr>
+                          <w:rFonts w:hint="eastAsia"/>
+                          <w:b/>
+                          <w:bCs/>
+                          <w:color w:val="00B050"/>
+                          <w:lang w:val="en-US" w:eastAsia="zh-CN"/>
+                        </w:rPr>
+                        <w:t>4：当timestamp=0，</w:t>
+                      </w:r>
+                    </w:p>
+                    <w:p>
+                      <w:pPr>
+                        <w:ind w:left="840" w:leftChars="0" w:firstLine="420" w:firstLineChars="0"/>
+                        <w:rPr>
+                          <w:rFonts w:hint="eastAsia"/>
+                          <w:b/>
+                          <w:bCs/>
+                          <w:color w:val="00B050"/>
+                          <w:lang w:val="en-US" w:eastAsia="zh-CN"/>
+                        </w:rPr>
+                      </w:pPr>
+                      <w:r>
+                        <w:rPr>
+                          <w:rFonts w:hint="eastAsia"/>
+                          <w:b/>
+                          <w:bCs/>
+                          <w:color w:val="00B050"/>
+                          <w:lang w:val="en-US" w:eastAsia="zh-CN"/>
+                        </w:rPr>
+                        <w:t xml:space="preserve">   4.1 waitForVSync为true说明有app 请求vsync信号，进行waitRelative </w:t>
+                      </w:r>
+                    </w:p>
+                    <w:p>
+                      <w:pPr>
+                        <w:ind w:left="840" w:leftChars="0" w:firstLine="420" w:firstLineChars="0"/>
+                        <w:rPr>
+                          <w:rFonts w:hint="eastAsia"/>
+                          <w:b/>
+                          <w:bCs/>
+                          <w:color w:val="00B050"/>
+                          <w:lang w:val="en-US" w:eastAsia="zh-CN"/>
+                        </w:rPr>
+                      </w:pPr>
+                      <w:r>
+                        <w:rPr>
+                          <w:rFonts w:hint="eastAsia"/>
+                          <w:b/>
+                          <w:bCs/>
+                          <w:color w:val="00B050"/>
+                          <w:lang w:val="en-US" w:eastAsia="zh-CN"/>
+                        </w:rPr>
+                        <w:t xml:space="preserve">   Timeout等待，当有vsync信号到达直接返回，当timeout发生fake</w:t>
+                      </w:r>
+                    </w:p>
+                    <w:p>
+                      <w:pPr>
+                        <w:ind w:left="840" w:leftChars="0" w:firstLine="420" w:firstLineChars="0"/>
+                        <w:rPr>
+                          <w:rFonts w:hint="eastAsia"/>
+                          <w:b/>
+                          <w:bCs/>
+                          <w:color w:val="00B050"/>
+                          <w:lang w:val="en-US" w:eastAsia="zh-CN"/>
+                        </w:rPr>
+                      </w:pPr>
+                      <w:r>
+                        <w:rPr>
+                          <w:rFonts w:hint="eastAsia"/>
+                          <w:b/>
+                          <w:bCs/>
+                          <w:color w:val="00B050"/>
+                          <w:lang w:val="en-US" w:eastAsia="zh-CN"/>
+                        </w:rPr>
+                        <w:t xml:space="preserve">   一个vsync信号。</w:t>
+                      </w:r>
+                    </w:p>
+                    <w:p>
+                      <w:pPr>
+                        <w:ind w:left="840" w:leftChars="0" w:firstLine="420" w:firstLineChars="0"/>
+                        <w:rPr>
+                          <w:rFonts w:hint="eastAsia"/>
+                          <w:b/>
+                          <w:bCs/>
+                          <w:color w:val="00B050"/>
+                          <w:lang w:val="en-US" w:eastAsia="zh-CN"/>
+                        </w:rPr>
+                      </w:pPr>
+                      <w:r>
+                        <w:rPr>
+                          <w:rFonts w:hint="eastAsia"/>
+                          <w:b/>
+                          <w:bCs/>
+                          <w:color w:val="00B050"/>
+                          <w:lang w:val="en-US" w:eastAsia="zh-CN"/>
+                        </w:rPr>
+                        <w:t xml:space="preserve">   4.2waitForVSync不为true，线程进入mCondition.wait。</w:t>
+                      </w:r>
+                    </w:p>
+                    <w:p>
+                      <w:pPr>
+                        <w:ind w:left="420" w:leftChars="0" w:firstLine="420" w:firstLineChars="0"/>
+                        <w:rPr>
+                          <w:rFonts w:hint="eastAsia"/>
+                          <w:b/>
+                          <w:bCs/>
+                          <w:color w:val="00B050"/>
+                          <w:lang w:val="en-US" w:eastAsia="zh-CN"/>
+                        </w:rPr>
+                      </w:pPr>
+                      <w:r>
+                        <w:rPr>
+                          <w:rFonts w:hint="eastAsia"/>
+                          <w:b/>
+                          <w:bCs/>
+                          <w:color w:val="00B050"/>
+                          <w:lang w:val="en-US" w:eastAsia="zh-CN"/>
+                        </w:rPr>
+                        <w:t>}while(是否有可以发送vsync信号的connection)</w:t>
+                      </w:r>
+                    </w:p>
+                  </w:txbxContent>
+                </v:textbox>
+              </v:shape>
+            </w:pict>
+          </mc:Fallback>
+        </mc:AlternateContent>
+      </w:r>
+    </w:p>
+    <w:p>
+      <w:pPr>
+        <w:numPr>
+          <w:numId w:val="0"/>
+        </w:numPr>
+        <w:jc w:val="both"/>
+        <w:rPr>
+          <w:rFonts w:hint="eastAsia"/>
+          <w:lang w:val="en-US" w:eastAsia="zh-CN"/>
+        </w:rPr>
+      </w:pPr>
+    </w:p>
+    <w:p>
+      <w:pPr>
+        <w:numPr>
+          <w:numId w:val="0"/>
+        </w:numPr>
+        <w:jc w:val="both"/>
+        <w:rPr>
+          <w:rFonts w:hint="eastAsia"/>
+          <w:lang w:val="en-US" w:eastAsia="zh-CN"/>
+        </w:rPr>
+      </w:pPr>
+    </w:p>
+    <w:p>
+      <w:pPr>
+        <w:numPr>
+          <w:numId w:val="0"/>
+        </w:numPr>
+        <w:jc w:val="both"/>
+        <w:rPr>
+          <w:rFonts w:hint="eastAsia"/>
+          <w:lang w:val="en-US" w:eastAsia="zh-CN"/>
+        </w:rPr>
+      </w:pPr>
+    </w:p>
+    <w:p>
+      <w:pPr>
+        <w:numPr>
+          <w:numId w:val="0"/>
+        </w:numPr>
+        <w:jc w:val="both"/>
+        <w:rPr>
+          <w:rFonts w:hint="eastAsia"/>
+          <w:lang w:val="en-US" w:eastAsia="zh-CN"/>
+        </w:rPr>
+      </w:pPr>
+    </w:p>
+    <w:p>
+      <w:pPr>
+        <w:numPr>
+          <w:numId w:val="0"/>
+        </w:numPr>
+        <w:jc w:val="both"/>
+        <w:rPr>
+          <w:rFonts w:hint="eastAsia"/>
+          <w:lang w:val="en-US" w:eastAsia="zh-CN"/>
+        </w:rPr>
+      </w:pPr>
+    </w:p>
+    <w:p>
+      <w:pPr>
+        <w:numPr>
+          <w:numId w:val="0"/>
+        </w:numPr>
+        <w:jc w:val="both"/>
+        <w:rPr>
+          <w:rFonts w:hint="eastAsia"/>
+          <w:lang w:val="en-US" w:eastAsia="zh-CN"/>
+        </w:rPr>
+      </w:pPr>
+    </w:p>
+    <w:p>
+      <w:pPr>
+        <w:numPr>
+          <w:numId w:val="0"/>
+        </w:numPr>
+        <w:jc w:val="both"/>
+        <w:rPr>
+          <w:rFonts w:hint="eastAsia"/>
+          <w:lang w:val="en-US" w:eastAsia="zh-CN"/>
+        </w:rPr>
+      </w:pPr>
+    </w:p>
+    <w:p>
+      <w:pPr>
+        <w:numPr>
+          <w:numId w:val="0"/>
+        </w:numPr>
+        <w:jc w:val="both"/>
+        <w:rPr>
+          <w:rFonts w:hint="eastAsia"/>
+          <w:lang w:val="en-US" w:eastAsia="zh-CN"/>
+        </w:rPr>
+      </w:pPr>
+    </w:p>
+    <w:p>
+      <w:pPr>
+        <w:numPr>
+          <w:numId w:val="0"/>
+        </w:numPr>
+        <w:jc w:val="both"/>
+        <w:rPr>
+          <w:rFonts w:hint="eastAsia"/>
+          <w:lang w:val="en-US" w:eastAsia="zh-CN"/>
+        </w:rPr>
+      </w:pPr>
+    </w:p>
+    <w:p>
+      <w:pPr>
+        <w:numPr>
+          <w:numId w:val="0"/>
+        </w:numPr>
+        <w:jc w:val="both"/>
+        <w:rPr>
+          <w:rFonts w:hint="eastAsia"/>
+          <w:lang w:val="en-US" w:eastAsia="zh-CN"/>
+        </w:rPr>
+      </w:pPr>
+    </w:p>
+    <w:p>
+      <w:pPr>
+        <w:numPr>
+          <w:numId w:val="0"/>
+        </w:numPr>
+        <w:jc w:val="both"/>
+        <w:rPr>
+          <w:rFonts w:hint="eastAsia"/>
+          <w:lang w:val="en-US" w:eastAsia="zh-CN"/>
+        </w:rPr>
+      </w:pPr>
+    </w:p>
+    <w:p>
+      <w:pPr>
+        <w:numPr>
+          <w:numId w:val="0"/>
+        </w:numPr>
+        <w:jc w:val="both"/>
+        <w:rPr>
+          <w:rFonts w:hint="eastAsia"/>
+          <w:lang w:val="en-US" w:eastAsia="zh-CN"/>
+        </w:rPr>
+      </w:pPr>
+    </w:p>
+    <w:p>
+      <w:pPr>
+        <w:numPr>
+          <w:numId w:val="0"/>
+        </w:numPr>
+        <w:jc w:val="both"/>
+        <w:rPr>
+          <w:rFonts w:hint="eastAsia"/>
+          <w:lang w:val="en-US" w:eastAsia="zh-CN"/>
+        </w:rPr>
+      </w:pPr>
+    </w:p>
+    <w:p>
+      <w:pPr>
+        <w:numPr>
+          <w:numId w:val="0"/>
+        </w:numPr>
+        <w:jc w:val="both"/>
+        <w:rPr>
+          <w:rFonts w:hint="eastAsia"/>
+          <w:lang w:val="en-US" w:eastAsia="zh-CN"/>
+        </w:rPr>
+      </w:pPr>
+    </w:p>
+    <w:p>
+      <w:pPr>
+        <w:numPr>
+          <w:numId w:val="0"/>
+        </w:numPr>
+        <w:jc w:val="both"/>
+        <w:rPr>
+          <w:rFonts w:hint="eastAsia"/>
+          <w:lang w:val="en-US" w:eastAsia="zh-CN"/>
+        </w:rPr>
+      </w:pPr>
+    </w:p>
+    <w:p>
+      <w:pPr>
+        <w:numPr>
+          <w:numId w:val="0"/>
+        </w:numPr>
+        <w:jc w:val="both"/>
+        <w:rPr>
+          <w:rFonts w:hint="eastAsia"/>
+          <w:lang w:val="en-US" w:eastAsia="zh-CN"/>
+        </w:rPr>
+      </w:pPr>
+    </w:p>
+    <w:p>
+      <w:pPr>
+        <w:numPr>
+          <w:numId w:val="0"/>
+        </w:numPr>
+        <w:jc w:val="both"/>
+        <w:rPr>
+          <w:rFonts w:hint="eastAsia"/>
+          <w:lang w:val="en-US" w:eastAsia="zh-CN"/>
+        </w:rPr>
+      </w:pPr>
+    </w:p>
+    <w:p>
+      <w:pPr>
+        <w:numPr>
+          <w:numId w:val="0"/>
+        </w:numPr>
+        <w:jc w:val="both"/>
+        <w:rPr>
+          <w:rFonts w:hint="eastAsia"/>
+          <w:lang w:val="en-US" w:eastAsia="zh-CN"/>
+        </w:rPr>
+      </w:pPr>
+    </w:p>
+    <w:p>
+      <w:pPr>
+        <w:numPr>
+          <w:numId w:val="0"/>
+        </w:numPr>
+        <w:jc w:val="both"/>
+        <w:rPr>
+          <w:rFonts w:hint="eastAsia"/>
+          <w:lang w:val="en-US" w:eastAsia="zh-CN"/>
+        </w:rPr>
+      </w:pPr>
+    </w:p>
+    <w:p>
+      <w:pPr>
+        <w:numPr>
+          <w:numId w:val="0"/>
+        </w:numPr>
+        <w:jc w:val="both"/>
+        <w:rPr>
+          <w:rFonts w:hint="eastAsia"/>
+          <w:lang w:val="en-US" w:eastAsia="zh-CN"/>
+        </w:rPr>
+      </w:pPr>
+    </w:p>
+    <w:p>
+      <w:pPr>
+        <w:numPr>
+          <w:numId w:val="0"/>
+        </w:numPr>
+        <w:jc w:val="both"/>
+        <w:rPr>
+          <w:rFonts w:hint="eastAsia"/>
+          <w:lang w:val="en-US" w:eastAsia="zh-CN"/>
+        </w:rPr>
+      </w:pPr>
+    </w:p>
+    <w:p>
+      <w:pPr>
+        <w:numPr>
+          <w:numId w:val="0"/>
+        </w:numPr>
+        <w:jc w:val="both"/>
+        <w:rPr>
+          <w:rFonts w:hint="eastAsia"/>
+          <w:lang w:val="en-US" w:eastAsia="zh-CN"/>
+        </w:rPr>
+      </w:pPr>
+    </w:p>
+    <w:p>
+      <w:pPr>
+        <w:numPr>
+          <w:numId w:val="0"/>
+        </w:numPr>
+        <w:jc w:val="both"/>
+        <w:rPr>
+          <w:rFonts w:hint="eastAsia"/>
+          <w:lang w:val="en-US" w:eastAsia="zh-CN"/>
+        </w:rPr>
+      </w:pPr>
+    </w:p>
+    <w:p>
+      <w:pPr>
+        <w:numPr>
+          <w:numId w:val="0"/>
+        </w:numPr>
+        <w:jc w:val="both"/>
+        <w:rPr>
+          <w:rFonts w:hint="eastAsia"/>
+          <w:lang w:val="en-US" w:eastAsia="zh-CN"/>
+        </w:rPr>
+      </w:pPr>
+    </w:p>
+    <w:p>
+      <w:pPr>
+        <w:numPr>
+          <w:ilvl w:val="0"/>
+          <w:numId w:val="0"/>
+        </w:numPr>
+        <w:jc w:val="both"/>
+        <w:rPr>
+          <w:rFonts w:hint="eastAsia"/>
+          <w:lang w:val="en-US" w:eastAsia="zh-CN"/>
+        </w:rPr>
+      </w:pPr>
+      <w:r>
+        <w:rPr>
+          <w:rFonts w:hint="eastAsia"/>
+          <w:lang w:val="en-US" w:eastAsia="zh-CN"/>
+        </w:rPr>
+        <w:t>app-eventThread 线程的几个状态：</w:t>
+      </w:r>
+    </w:p>
+    <w:p>
+      <w:pPr>
+        <w:numPr>
+          <w:ilvl w:val="0"/>
+          <w:numId w:val="0"/>
+        </w:numPr>
+        <w:jc w:val="both"/>
+        <w:rPr>
+          <w:rFonts w:hint="eastAsia"/>
+          <w:lang w:val="en-US" w:eastAsia="zh-CN"/>
+        </w:rPr>
+      </w:pPr>
+      <w:r>
+        <w:rPr>
+          <w:rFonts w:hint="eastAsia"/>
+          <w:lang w:val="en-US" w:eastAsia="zh-CN"/>
+        </w:rPr>
+        <w:t xml:space="preserve">  1.没有vsync和requstvsync，进入4.2步状态等待broadcast事件。</w:t>
+      </w:r>
+    </w:p>
+    <w:p>
+      <w:pPr>
+        <w:numPr>
+          <w:ilvl w:val="0"/>
+          <w:numId w:val="0"/>
+        </w:numPr>
+        <w:jc w:val="both"/>
+        <w:rPr>
+          <w:rFonts w:hint="eastAsia"/>
+          <w:lang w:val="en-US" w:eastAsia="zh-CN"/>
+        </w:rPr>
+      </w:pPr>
+      <w:r>
+        <w:rPr>
+          <w:rFonts w:hint="eastAsia"/>
+          <w:lang w:val="en-US" w:eastAsia="zh-CN"/>
+        </w:rPr>
+        <w:t xml:space="preserve">  2.当有client请求requestNextVsync，进入2步将waitForVSync = true，同时进入3.2步开 </w:t>
+      </w:r>
+    </w:p>
+    <w:p>
+      <w:pPr>
+        <w:numPr>
+          <w:ilvl w:val="0"/>
+          <w:numId w:val="0"/>
+        </w:numPr>
+        <w:jc w:val="both"/>
+        <w:rPr>
+          <w:rFonts w:hint="eastAsia"/>
+          <w:lang w:val="en-US" w:eastAsia="zh-CN"/>
+        </w:rPr>
+      </w:pPr>
+      <w:r>
+        <w:rPr>
+          <w:rFonts w:hint="eastAsia"/>
+          <w:lang w:val="en-US" w:eastAsia="zh-CN"/>
+        </w:rPr>
+        <w:t xml:space="preserve">  始接收vsync信号，进入4.1步进行timeout等待。</w:t>
+      </w:r>
+    </w:p>
+    <w:p>
+      <w:pPr>
+        <w:numPr>
+          <w:ilvl w:val="0"/>
+          <w:numId w:val="0"/>
+        </w:numPr>
+        <w:jc w:val="both"/>
+        <w:rPr>
+          <w:rFonts w:hint="eastAsia"/>
+          <w:lang w:val="en-US" w:eastAsia="zh-CN"/>
+        </w:rPr>
+      </w:pPr>
+      <w:r>
+        <w:rPr>
+          <w:rFonts w:hint="eastAsia"/>
+          <w:lang w:val="en-US" w:eastAsia="zh-CN"/>
+        </w:rPr>
+        <w:t xml:space="preserve">  3.当有vsync信号到达，onVSyncEvent唤醒timeout等待，重新开始do while循环进入1</w:t>
+      </w:r>
+    </w:p>
+    <w:p>
+      <w:pPr>
+        <w:numPr>
+          <w:ilvl w:val="0"/>
+          <w:numId w:val="0"/>
+        </w:numPr>
+        <w:jc w:val="both"/>
+        <w:rPr>
+          <w:rFonts w:hint="eastAsia"/>
+          <w:lang w:val="en-US" w:eastAsia="zh-CN"/>
+        </w:rPr>
+      </w:pPr>
+      <w:r>
+        <w:rPr>
+          <w:rFonts w:hint="eastAsia"/>
+          <w:lang w:val="en-US" w:eastAsia="zh-CN"/>
+        </w:rPr>
+        <w:t xml:space="preserve">  步获取vsync信号的timestamp后进入2.1步将当前connection加入到signalConnections，</w:t>
+      </w:r>
+    </w:p>
+    <w:p>
+      <w:pPr>
+        <w:numPr>
+          <w:ilvl w:val="0"/>
+          <w:numId w:val="0"/>
+        </w:numPr>
+        <w:jc w:val="both"/>
+        <w:rPr>
+          <w:rFonts w:hint="eastAsia"/>
+          <w:lang w:val="en-US" w:eastAsia="zh-CN"/>
+        </w:rPr>
+      </w:pPr>
+      <w:r>
+        <w:rPr>
+          <w:rFonts w:hint="eastAsia"/>
+          <w:lang w:val="en-US" w:eastAsia="zh-CN"/>
+        </w:rPr>
+        <w:t xml:space="preserve">  退 出do while循环。</w:t>
+      </w:r>
+    </w:p>
+    <w:p>
+      <w:pPr>
+        <w:numPr>
+          <w:ilvl w:val="0"/>
+          <w:numId w:val="0"/>
+        </w:numPr>
+        <w:jc w:val="both"/>
+        <w:rPr>
+          <w:rFonts w:hint="eastAsia"/>
+          <w:lang w:val="en-US" w:eastAsia="zh-CN"/>
+        </w:rPr>
+      </w:pPr>
+      <w:r>
+        <w:rPr>
+          <w:rFonts w:hint="eastAsia"/>
+          <w:lang w:val="en-US" w:eastAsia="zh-CN"/>
+        </w:rPr>
+        <w:t xml:space="preserve">  4.connection 的vsync信号处理完之后重新进入4.2步等待broadcast事件。</w:t>
+      </w:r>
+    </w:p>
+    <w:p>
+      <w:pPr>
+        <w:numPr>
+          <w:ilvl w:val="0"/>
+          <w:numId w:val="0"/>
+        </w:numPr>
+        <w:jc w:val="both"/>
+        <w:rPr>
+          <w:rFonts w:hint="eastAsia"/>
+          <w:lang w:val="en-US" w:eastAsia="zh-CN"/>
+        </w:rPr>
+      </w:pPr>
+      <w:r>
+        <w:rPr>
+          <w:rFonts w:hint="eastAsia"/>
+          <w:lang w:val="en-US" w:eastAsia="zh-CN"/>
+        </w:rPr>
+        <w:t xml:space="preserve">  5.当有vsync信号到达唤醒等待，重新循环进入1步，获取vsync信号的timestamp，同时    </w:t>
+      </w:r>
+    </w:p>
+    <w:p>
+      <w:pPr>
+        <w:numPr>
+          <w:ilvl w:val="0"/>
+          <w:numId w:val="0"/>
+        </w:numPr>
+        <w:jc w:val="both"/>
+        <w:rPr>
+          <w:rFonts w:hint="eastAsia"/>
+          <w:lang w:val="en-US" w:eastAsia="zh-CN"/>
+        </w:rPr>
+      </w:pPr>
+      <w:r>
+        <w:rPr>
+          <w:rFonts w:hint="eastAsia"/>
+          <w:lang w:val="en-US" w:eastAsia="zh-CN"/>
+        </w:rPr>
+        <w:t xml:space="preserve">  进入3.1步将该eventThread从DispSyncThread的callback集合中移除，同时进入4.2步等</w:t>
+      </w:r>
+    </w:p>
+    <w:p>
+      <w:pPr>
+        <w:numPr>
+          <w:ilvl w:val="0"/>
+          <w:numId w:val="0"/>
+        </w:numPr>
+        <w:jc w:val="both"/>
+        <w:rPr>
+          <w:rFonts w:hint="eastAsia"/>
+          <w:lang w:val="en-US" w:eastAsia="zh-CN"/>
+        </w:rPr>
+      </w:pPr>
+      <w:r>
+        <w:rPr>
+          <w:rFonts w:hint="eastAsia"/>
+          <w:lang w:val="en-US" w:eastAsia="zh-CN"/>
+        </w:rPr>
+        <w:t xml:space="preserve">  待broadcast事件</w:t>
+      </w:r>
+    </w:p>
+    <w:p>
+      <w:pPr>
+        <w:numPr>
+          <w:ilvl w:val="0"/>
+          <w:numId w:val="0"/>
+        </w:numPr>
+        <w:jc w:val="both"/>
+        <w:rPr>
+          <w:rFonts w:hint="eastAsia"/>
+          <w:lang w:val="en-US" w:eastAsia="zh-CN"/>
+        </w:rPr>
+      </w:pPr>
+      <w:r>
+        <w:rPr>
+          <w:rFonts w:hint="eastAsia"/>
+          <w:lang w:val="en-US" w:eastAsia="zh-CN"/>
+        </w:rPr>
+        <w:t xml:space="preserve">  </w:t>
+      </w:r>
+      <w:r>
+        <w:rPr>
+          <w:rFonts w:hint="eastAsia"/>
+          <w:lang w:val="en-US" w:eastAsia="zh-CN"/>
+        </w:rPr>
+        <w:drawing>
+          <wp:inline distT="0" distB="0" distL="114300" distR="114300">
+            <wp:extent cx="5267960" cy="5668010"/>
+            <wp:effectExtent l="0" t="0" r="8890" b="8890"/>
+            <wp:docPr id="13" name="图片 13" descr="2017-05-05 13:48:22 的屏幕截图"/>
+            <wp:cNvGraphicFramePr>
+              <a:graphicFrameLocks xmlns:a="http://schemas.openxmlformats.org/drawingml/2006/main" noChangeAspect="1"/>
+            </wp:cNvGraphicFramePr>
+            <a:graphic xmlns:a="http://schemas.openxmlformats.org/drawingml/2006/main">
+              <a:graphicData uri="http://schemas.openxmlformats.org/drawingml/2006/picture">
+                <pic:pic xmlns:pic="http://schemas.openxmlformats.org/drawingml/2006/picture">
+                  <pic:nvPicPr>
+                    <pic:cNvPr id="13" name="图片 13" descr="2017-05-05 13:48:22 的屏幕截图"/>
+                    <pic:cNvPicPr>
+                      <a:picLocks noChangeAspect="1"/>
+                    </pic:cNvPicPr>
+                  </pic:nvPicPr>
+                  <pic:blipFill>
+                    <a:blip r:embed="rId7"/>
+                    <a:stretch>
+                      <a:fillRect/>
+                    </a:stretch>
+                  </pic:blipFill>
+                  <pic:spPr>
+                    <a:xfrm>
+                      <a:off x="0" y="0"/>
+                      <a:ext cx="5267960" cy="5668010"/>
+                    </a:xfrm>
+                    <a:prstGeom prst="rect">
+                      <a:avLst/>
+                    </a:prstGeom>
+                  </pic:spPr>
+                </pic:pic>
+              </a:graphicData>
+            </a:graphic>
+          </wp:inline>
+        </w:drawing>
+      </w:r>
+    </w:p>
+    <w:p>
+      <w:pPr>
+        <w:numPr>
+          <w:ilvl w:val="0"/>
+          <w:numId w:val="0"/>
+        </w:numPr>
+        <w:jc w:val="both"/>
+        <w:rPr>
+          <w:rFonts w:hint="eastAsia"/>
+          <w:lang w:val="en-US" w:eastAsia="zh-CN"/>
+        </w:rPr>
+      </w:pPr>
+    </w:p>
+    <w:p>
+      <w:pPr>
+        <w:numPr>
+          <w:ilvl w:val="0"/>
+          <w:numId w:val="0"/>
+        </w:numPr>
+        <w:jc w:val="both"/>
+        <w:rPr>
+          <w:rFonts w:hint="eastAsia"/>
+          <w:lang w:val="en-US" w:eastAsia="zh-CN"/>
+        </w:rPr>
+      </w:pPr>
+    </w:p>
+    <w:p>
+      <w:pPr>
+        <w:numPr>
+          <w:ilvl w:val="0"/>
+          <w:numId w:val="0"/>
+        </w:numPr>
+        <w:jc w:val="both"/>
+        <w:rPr>
+          <w:rFonts w:hint="eastAsia"/>
+          <w:lang w:val="en-US" w:eastAsia="zh-CN"/>
+        </w:rPr>
+      </w:pPr>
+    </w:p>
+    <w:p>
+      <w:pPr>
+        <w:numPr>
+          <w:ilvl w:val="0"/>
+          <w:numId w:val="0"/>
+        </w:numPr>
+        <w:jc w:val="both"/>
+        <w:rPr>
+          <w:rFonts w:hint="eastAsia"/>
+          <w:lang w:val="en-US" w:eastAsia="zh-CN"/>
+        </w:rPr>
+      </w:pPr>
+    </w:p>
+    <w:p>
+      <w:pPr>
+        <w:numPr>
+          <w:ilvl w:val="0"/>
+          <w:numId w:val="0"/>
+        </w:numPr>
+        <w:jc w:val="both"/>
+        <w:rPr>
+          <w:rFonts w:hint="eastAsia"/>
+          <w:lang w:val="en-US" w:eastAsia="zh-CN"/>
+        </w:rPr>
+      </w:pPr>
+    </w:p>
+    <w:p>
+      <w:pPr>
+        <w:numPr>
+          <w:ilvl w:val="0"/>
+          <w:numId w:val="0"/>
+        </w:numPr>
+        <w:jc w:val="both"/>
+        <w:rPr>
+          <w:rFonts w:hint="eastAsia"/>
+          <w:lang w:val="en-US" w:eastAsia="zh-CN"/>
+        </w:rPr>
+      </w:pPr>
+    </w:p>
+    <w:p>
+      <w:pPr>
+        <w:numPr>
+          <w:ilvl w:val="0"/>
+          <w:numId w:val="0"/>
+        </w:numPr>
+        <w:jc w:val="both"/>
+        <w:rPr>
+          <w:rFonts w:hint="eastAsia"/>
+          <w:lang w:val="en-US" w:eastAsia="zh-CN"/>
+        </w:rPr>
+      </w:pPr>
+    </w:p>
+    <w:p>
+      <w:pPr>
+        <w:numPr>
+          <w:ilvl w:val="0"/>
+          <w:numId w:val="0"/>
+        </w:numPr>
+        <w:jc w:val="both"/>
+        <w:rPr>
+          <w:rFonts w:hint="eastAsia"/>
+          <w:lang w:val="en-US" w:eastAsia="zh-CN"/>
+        </w:rPr>
+      </w:pPr>
+    </w:p>
+    <w:p>
+      <w:pPr>
+        <w:numPr>
+          <w:ilvl w:val="0"/>
+          <w:numId w:val="0"/>
+        </w:numPr>
+        <w:jc w:val="both"/>
+        <w:rPr>
+          <w:rFonts w:hint="eastAsia"/>
+          <w:lang w:val="en-US" w:eastAsia="zh-CN"/>
+        </w:rPr>
+      </w:pPr>
+    </w:p>
+    <w:p>
+      <w:pPr>
+        <w:numPr>
+          <w:ilvl w:val="0"/>
+          <w:numId w:val="0"/>
+        </w:numPr>
+        <w:jc w:val="both"/>
+        <w:rPr>
+          <w:rFonts w:hint="eastAsia"/>
+          <w:lang w:val="en-US" w:eastAsia="zh-CN"/>
+        </w:rPr>
+      </w:pPr>
+    </w:p>
+    <w:p>
+      <w:pPr>
+        <w:numPr>
+          <w:ilvl w:val="0"/>
+          <w:numId w:val="0"/>
+        </w:numPr>
+        <w:jc w:val="both"/>
+        <w:rPr>
+          <w:rFonts w:hint="eastAsia"/>
+          <w:lang w:val="en-US" w:eastAsia="zh-CN"/>
+        </w:rPr>
+      </w:pPr>
+    </w:p>
+    <w:p>
+      <w:pPr>
+        <w:numPr>
+          <w:ilvl w:val="0"/>
+          <w:numId w:val="0"/>
+        </w:numPr>
+        <w:jc w:val="both"/>
+        <w:rPr>
+          <w:rFonts w:hint="eastAsia"/>
+          <w:lang w:val="en-US" w:eastAsia="zh-CN"/>
+        </w:rPr>
+      </w:pPr>
+    </w:p>
+    <w:p>
+      <w:pPr>
+        <w:numPr>
+          <w:ilvl w:val="0"/>
+          <w:numId w:val="0"/>
+        </w:numPr>
+        <w:jc w:val="both"/>
+        <w:rPr>
+          <w:rFonts w:hint="eastAsia"/>
+          <w:lang w:val="en-US" w:eastAsia="zh-CN"/>
+        </w:rPr>
+      </w:pPr>
+    </w:p>
+    <w:p>
+      <w:pPr>
+        <w:numPr>
+          <w:ilvl w:val="0"/>
+          <w:numId w:val="0"/>
+        </w:numPr>
+        <w:jc w:val="both"/>
+        <w:rPr>
+          <w:rFonts w:hint="eastAsia"/>
+          <w:lang w:val="en-US" w:eastAsia="zh-CN"/>
+        </w:rPr>
+      </w:pPr>
+    </w:p>
+    <w:p>
+      <w:pPr>
+        <w:numPr>
+          <w:ilvl w:val="0"/>
+          <w:numId w:val="0"/>
+        </w:numPr>
+        <w:jc w:val="both"/>
+        <w:rPr>
+          <w:rFonts w:hint="eastAsia"/>
+          <w:lang w:val="en-US" w:eastAsia="zh-CN"/>
+        </w:rPr>
+      </w:pPr>
+    </w:p>
+    <w:p>
+      <w:pPr>
+        <w:numPr>
+          <w:ilvl w:val="0"/>
+          <w:numId w:val="0"/>
+        </w:numPr>
+        <w:jc w:val="both"/>
+        <w:rPr>
+          <w:rFonts w:hint="eastAsia"/>
+          <w:lang w:val="en-US" w:eastAsia="zh-CN"/>
+        </w:rPr>
+      </w:pPr>
+    </w:p>
+    <w:p>
+      <w:pPr>
+        <w:numPr>
+          <w:ilvl w:val="0"/>
+          <w:numId w:val="0"/>
+        </w:numPr>
+        <w:jc w:val="both"/>
+        <w:rPr>
+          <w:rFonts w:hint="eastAsia"/>
+          <w:lang w:val="en-US" w:eastAsia="zh-CN"/>
+        </w:rPr>
+      </w:pPr>
+    </w:p>
+    <w:p>
+      <w:pPr>
+        <w:numPr>
+          <w:ilvl w:val="0"/>
+          <w:numId w:val="0"/>
+        </w:numPr>
+        <w:jc w:val="both"/>
+        <w:rPr>
+          <w:rFonts w:hint="eastAsia"/>
+          <w:lang w:val="en-US" w:eastAsia="zh-CN"/>
+        </w:rPr>
+      </w:pPr>
+    </w:p>
+    <w:p>
+      <w:pPr>
+        <w:numPr>
+          <w:ilvl w:val="0"/>
+          <w:numId w:val="0"/>
+        </w:numPr>
+        <w:jc w:val="both"/>
+        <w:rPr>
+          <w:rFonts w:hint="eastAsia"/>
+          <w:lang w:val="en-US" w:eastAsia="zh-CN"/>
+        </w:rPr>
+      </w:pPr>
+    </w:p>
+    <w:p>
+      <w:pPr>
+        <w:numPr>
+          <w:ilvl w:val="0"/>
+          <w:numId w:val="0"/>
+        </w:numPr>
+        <w:jc w:val="both"/>
+        <w:rPr>
+          <w:rFonts w:hint="eastAsia"/>
+          <w:lang w:val="en-US" w:eastAsia="zh-CN"/>
+        </w:rPr>
+      </w:pPr>
+    </w:p>
+    <w:p>
+      <w:pPr>
+        <w:numPr>
+          <w:ilvl w:val="0"/>
+          <w:numId w:val="0"/>
+        </w:numPr>
+        <w:jc w:val="both"/>
+        <w:rPr>
+          <w:rFonts w:hint="eastAsia"/>
+          <w:lang w:val="en-US" w:eastAsia="zh-CN"/>
+        </w:rPr>
+      </w:pPr>
+    </w:p>
+    <w:p>
+      <w:pPr>
+        <w:numPr>
+          <w:ilvl w:val="0"/>
+          <w:numId w:val="0"/>
+        </w:numPr>
+        <w:jc w:val="both"/>
+        <w:rPr>
+          <w:rFonts w:hint="eastAsia"/>
+          <w:lang w:val="en-US" w:eastAsia="zh-CN"/>
+        </w:rPr>
+      </w:pPr>
+    </w:p>
+    <w:p>
+      <w:pPr>
+        <w:numPr>
+          <w:ilvl w:val="0"/>
+          <w:numId w:val="0"/>
+        </w:numPr>
+        <w:jc w:val="both"/>
+        <w:rPr>
+          <w:rFonts w:hint="eastAsia"/>
+          <w:lang w:val="en-US" w:eastAsia="zh-CN"/>
+        </w:rPr>
+      </w:pPr>
+    </w:p>
+    <w:p>
+      <w:pPr>
+        <w:numPr>
+          <w:ilvl w:val="0"/>
+          <w:numId w:val="0"/>
+        </w:numPr>
+        <w:jc w:val="both"/>
+        <w:rPr>
+          <w:rFonts w:hint="eastAsia"/>
+          <w:lang w:val="en-US" w:eastAsia="zh-CN"/>
+        </w:rPr>
+      </w:pPr>
+    </w:p>
+    <w:p>
+      <w:pPr>
+        <w:numPr>
+          <w:ilvl w:val="0"/>
+          <w:numId w:val="0"/>
+        </w:numPr>
+        <w:jc w:val="both"/>
+        <w:rPr>
+          <w:rFonts w:hint="eastAsia"/>
+          <w:lang w:val="en-US" w:eastAsia="zh-CN"/>
+        </w:rPr>
+      </w:pPr>
+    </w:p>
+    <w:p>
+      <w:pPr>
+        <w:numPr>
+          <w:ilvl w:val="0"/>
+          <w:numId w:val="0"/>
+        </w:numPr>
+        <w:jc w:val="both"/>
+        <w:rPr>
+          <w:rFonts w:hint="eastAsia"/>
+          <w:lang w:val="en-US" w:eastAsia="zh-CN"/>
+        </w:rPr>
+      </w:pPr>
+    </w:p>
+    <w:p>
+      <w:pPr>
+        <w:numPr>
+          <w:ilvl w:val="0"/>
+          <w:numId w:val="0"/>
+        </w:numPr>
+        <w:jc w:val="both"/>
+        <w:rPr>
+          <w:rFonts w:hint="eastAsia"/>
+          <w:lang w:val="en-US" w:eastAsia="zh-CN"/>
+        </w:rPr>
+      </w:pPr>
+    </w:p>
+    <w:p>
+      <w:pPr>
+        <w:numPr>
+          <w:ilvl w:val="0"/>
+          <w:numId w:val="0"/>
+        </w:numPr>
+        <w:jc w:val="both"/>
+        <w:rPr>
+          <w:rFonts w:hint="eastAsia"/>
+          <w:lang w:val="en-US" w:eastAsia="zh-CN"/>
+        </w:rPr>
+      </w:pPr>
+    </w:p>
+    <w:p>
+      <w:pPr>
+        <w:numPr>
+          <w:ilvl w:val="0"/>
+          <w:numId w:val="0"/>
+        </w:numPr>
+        <w:jc w:val="both"/>
+        <w:rPr>
+          <w:rFonts w:hint="eastAsia"/>
+          <w:lang w:val="en-US" w:eastAsia="zh-CN"/>
+        </w:rPr>
+      </w:pPr>
+    </w:p>
+    <w:p>
+      <w:pPr>
+        <w:numPr>
+          <w:ilvl w:val="0"/>
+          <w:numId w:val="0"/>
+        </w:numPr>
+        <w:jc w:val="both"/>
+        <w:rPr>
+          <w:rFonts w:hint="eastAsia"/>
+          <w:lang w:val="en-US" w:eastAsia="zh-CN"/>
+        </w:rPr>
+      </w:pPr>
+    </w:p>
+    <w:p>
+      <w:pPr>
+        <w:numPr>
+          <w:ilvl w:val="0"/>
+          <w:numId w:val="0"/>
+        </w:numPr>
+        <w:jc w:val="both"/>
+        <w:rPr>
+          <w:rFonts w:hint="eastAsia"/>
+          <w:lang w:val="en-US" w:eastAsia="zh-CN"/>
+        </w:rPr>
+      </w:pPr>
+    </w:p>
+    <w:p>
+      <w:pPr>
+        <w:numPr>
+          <w:ilvl w:val="0"/>
+          <w:numId w:val="0"/>
+        </w:numPr>
+        <w:jc w:val="both"/>
+        <w:rPr>
+          <w:rFonts w:hint="eastAsia"/>
+          <w:lang w:val="en-US" w:eastAsia="zh-CN"/>
+        </w:rPr>
+      </w:pPr>
+    </w:p>
+    <w:p>
+      <w:pPr>
+        <w:numPr>
+          <w:ilvl w:val="0"/>
+          <w:numId w:val="0"/>
+        </w:numPr>
+        <w:jc w:val="both"/>
+        <w:rPr>
+          <w:rFonts w:hint="eastAsia"/>
+          <w:lang w:val="en-US" w:eastAsia="zh-CN"/>
+        </w:rPr>
+      </w:pPr>
+    </w:p>
+    <w:p>
+      <w:pPr>
+        <w:numPr>
+          <w:ilvl w:val="0"/>
+          <w:numId w:val="0"/>
+        </w:numPr>
+        <w:jc w:val="both"/>
+        <w:rPr>
+          <w:rFonts w:hint="eastAsia"/>
+          <w:lang w:val="en-US" w:eastAsia="zh-CN"/>
+        </w:rPr>
+      </w:pPr>
+    </w:p>
+    <w:p>
+      <w:pPr>
+        <w:numPr>
+          <w:ilvl w:val="0"/>
+          <w:numId w:val="0"/>
+        </w:numPr>
+        <w:jc w:val="both"/>
+        <w:rPr>
+          <w:rFonts w:hint="eastAsia"/>
+          <w:lang w:val="en-US" w:eastAsia="zh-CN"/>
+        </w:rPr>
+      </w:pPr>
+    </w:p>
+    <w:p>
+      <w:pPr>
+        <w:numPr>
+          <w:ilvl w:val="0"/>
+          <w:numId w:val="0"/>
+        </w:numPr>
+        <w:jc w:val="both"/>
+        <w:rPr>
+          <w:rFonts w:hint="eastAsia"/>
+          <w:lang w:val="en-US" w:eastAsia="zh-CN"/>
+        </w:rPr>
+      </w:pPr>
+    </w:p>
+    <w:p>
+      <w:pPr>
+        <w:numPr>
+          <w:ilvl w:val="0"/>
+          <w:numId w:val="0"/>
+        </w:numPr>
+        <w:jc w:val="both"/>
+        <w:rPr>
+          <w:rFonts w:hint="eastAsia"/>
+          <w:lang w:val="en-US" w:eastAsia="zh-CN"/>
+        </w:rPr>
+      </w:pPr>
+    </w:p>
+    <w:p>
+      <w:pPr>
+        <w:numPr>
+          <w:ilvl w:val="0"/>
+          <w:numId w:val="0"/>
+        </w:numPr>
+        <w:jc w:val="both"/>
+        <w:rPr>
+          <w:rFonts w:hint="eastAsia"/>
+          <w:lang w:val="en-US" w:eastAsia="zh-CN"/>
+        </w:rPr>
+      </w:pPr>
+    </w:p>
+    <w:p>
+      <w:pPr>
+        <w:numPr>
+          <w:ilvl w:val="0"/>
+          <w:numId w:val="0"/>
+        </w:numPr>
+        <w:jc w:val="both"/>
+        <w:rPr>
+          <w:rFonts w:hint="eastAsia"/>
+          <w:lang w:val="en-US" w:eastAsia="zh-CN"/>
+        </w:rPr>
+      </w:pPr>
+    </w:p>
+    <w:p>
+      <w:pPr>
+        <w:numPr>
+          <w:ilvl w:val="0"/>
+          <w:numId w:val="0"/>
+        </w:numPr>
+        <w:jc w:val="both"/>
+        <w:rPr>
+          <w:rFonts w:hint="eastAsia"/>
+          <w:lang w:val="en-US" w:eastAsia="zh-CN"/>
+        </w:rPr>
+      </w:pPr>
+    </w:p>
+    <w:p>
+      <w:pPr>
+        <w:numPr>
+          <w:ilvl w:val="0"/>
+          <w:numId w:val="0"/>
+        </w:numPr>
+        <w:jc w:val="both"/>
+        <w:rPr>
+          <w:rFonts w:hint="eastAsia"/>
+          <w:lang w:val="en-US" w:eastAsia="zh-CN"/>
+        </w:rPr>
+      </w:pPr>
+    </w:p>
+    <w:p>
+      <w:pPr>
+        <w:numPr>
           <w:ilvl w:val="0"/>
           <w:numId w:val="0"/>
         </w:numPr>
@@ -6540,19 +9786,6 @@
       </w:pPr>
       <w:bookmarkStart w:id="0" w:name="_GoBack"/>
       <w:bookmarkEnd w:id="0"/>
-    </w:p>
-    <w:p>
-      <w:pPr>
-        <w:numPr>
-          <w:ilvl w:val="0"/>
-          <w:numId w:val="0"/>
-        </w:numPr>
-        <w:jc w:val="both"/>
-        <w:rPr>
-          <w:rFonts w:hint="eastAsia"/>
-          <w:lang w:val="en-US" w:eastAsia="zh-CN"/>
-        </w:rPr>
-      </w:pPr>
     </w:p>
     <w:sectPr>
       <w:pgSz w:w="11906" w:h="16838"/>
@@ -6697,7 +9930,7 @@
     <w:lsdException w:unhideWhenUsed="0" w:uiPriority="0" w:semiHidden="0" w:name="HTML Sample"/>
     <w:lsdException w:unhideWhenUsed="0" w:uiPriority="0" w:semiHidden="0" w:name="HTML Typewriter"/>
     <w:lsdException w:unhideWhenUsed="0" w:uiPriority="0" w:semiHidden="0" w:name="HTML Variable"/>
-    <w:lsdException w:unhideWhenUsed="0" w:uiPriority="0" w:name="Normal Table"/>
+    <w:lsdException w:qFormat="1" w:unhideWhenUsed="0" w:uiPriority="0" w:name="Normal Table"/>
     <w:lsdException w:unhideWhenUsed="0" w:uiPriority="0" w:semiHidden="0" w:name="annotation subject"/>
     <w:lsdException w:unhideWhenUsed="0" w:uiPriority="0" w:semiHidden="0" w:name="Table Simple 1"/>
     <w:lsdException w:unhideWhenUsed="0" w:uiPriority="0" w:semiHidden="0" w:name="Table Simple 2"/>
@@ -6867,6 +10100,7 @@
   <w:style w:type="table" w:default="1" w:styleId="3">
     <w:name w:val="Normal Table"/>
     <w:semiHidden/>
+    <w:qFormat/>
     <w:uiPriority w:val="0"/>
     <w:tblPr>
       <w:tblLayout w:type="fixed"/>

</xml_diff>